<commit_message>
Graph QL Details Updated
</commit_message>
<xml_diff>
--- a/Docker.docx
+++ b/Docker.docx
@@ -52,7 +52,7 @@
           <w:r>
             <w:fldChar w:fldCharType="separate"/>
           </w:r>
-          <w:hyperlink w:anchor="_Toc79522978" w:history="1">
+          <w:hyperlink w:anchor="_Toc86056597" w:history="1">
             <w:r>
               <w:rPr>
                 <w:rStyle w:val="Hyperlink"/>
@@ -79,7 +79,7 @@
                 <w:noProof/>
                 <w:webHidden/>
               </w:rPr>
-              <w:instrText xml:space="preserve"> PAGEREF _Toc79522978 \h </w:instrText>
+              <w:instrText xml:space="preserve"> PAGEREF _Toc86056597 \h </w:instrText>
             </w:r>
             <w:r>
               <w:rPr>
@@ -121,7 +121,7 @@
               <w:noProof/>
             </w:rPr>
           </w:pPr>
-          <w:hyperlink w:anchor="_Toc79522979" w:history="1">
+          <w:hyperlink w:anchor="_Toc86056598" w:history="1">
             <w:r>
               <w:rPr>
                 <w:rStyle w:val="Hyperlink"/>
@@ -148,7 +148,7 @@
                 <w:noProof/>
                 <w:webHidden/>
               </w:rPr>
-              <w:instrText xml:space="preserve"> PAGEREF _Toc79522979 \h </w:instrText>
+              <w:instrText xml:space="preserve"> PAGEREF _Toc86056598 \h </w:instrText>
             </w:r>
             <w:r>
               <w:rPr>
@@ -190,7 +190,7 @@
               <w:noProof/>
             </w:rPr>
           </w:pPr>
-          <w:hyperlink w:anchor="_Toc79522980" w:history="1">
+          <w:hyperlink w:anchor="_Toc86056599" w:history="1">
             <w:r>
               <w:rPr>
                 <w:rStyle w:val="Hyperlink"/>
@@ -217,7 +217,7 @@
                 <w:noProof/>
                 <w:webHidden/>
               </w:rPr>
-              <w:instrText xml:space="preserve"> PAGEREF _Toc79522980 \h </w:instrText>
+              <w:instrText xml:space="preserve"> PAGEREF _Toc86056599 \h </w:instrText>
             </w:r>
             <w:r>
               <w:rPr>
@@ -259,7 +259,7 @@
               <w:noProof/>
             </w:rPr>
           </w:pPr>
-          <w:hyperlink w:anchor="_Toc79522981" w:history="1">
+          <w:hyperlink w:anchor="_Toc86056600" w:history="1">
             <w:r>
               <w:rPr>
                 <w:rStyle w:val="Hyperlink"/>
@@ -286,7 +286,7 @@
                 <w:noProof/>
                 <w:webHidden/>
               </w:rPr>
-              <w:instrText xml:space="preserve"> PAGEREF _Toc79522981 \h </w:instrText>
+              <w:instrText xml:space="preserve"> PAGEREF _Toc86056600 \h </w:instrText>
             </w:r>
             <w:r>
               <w:rPr>
@@ -328,7 +328,7 @@
               <w:noProof/>
             </w:rPr>
           </w:pPr>
-          <w:hyperlink w:anchor="_Toc79522982" w:history="1">
+          <w:hyperlink w:anchor="_Toc86056601" w:history="1">
             <w:r>
               <w:rPr>
                 <w:rStyle w:val="Hyperlink"/>
@@ -355,7 +355,7 @@
                 <w:noProof/>
                 <w:webHidden/>
               </w:rPr>
-              <w:instrText xml:space="preserve"> PAGEREF _Toc79522982 \h </w:instrText>
+              <w:instrText xml:space="preserve"> PAGEREF _Toc86056601 \h </w:instrText>
             </w:r>
             <w:r>
               <w:rPr>
@@ -397,7 +397,7 @@
               <w:noProof/>
             </w:rPr>
           </w:pPr>
-          <w:hyperlink w:anchor="_Toc79522983" w:history="1">
+          <w:hyperlink w:anchor="_Toc86056602" w:history="1">
             <w:r>
               <w:rPr>
                 <w:rStyle w:val="Hyperlink"/>
@@ -424,7 +424,7 @@
                 <w:noProof/>
                 <w:webHidden/>
               </w:rPr>
-              <w:instrText xml:space="preserve"> PAGEREF _Toc79522983 \h </w:instrText>
+              <w:instrText xml:space="preserve"> PAGEREF _Toc86056602 \h </w:instrText>
             </w:r>
             <w:r>
               <w:rPr>
@@ -466,7 +466,7 @@
               <w:noProof/>
             </w:rPr>
           </w:pPr>
-          <w:hyperlink w:anchor="_Toc79522984" w:history="1">
+          <w:hyperlink w:anchor="_Toc86056603" w:history="1">
             <w:r>
               <w:rPr>
                 <w:rStyle w:val="Hyperlink"/>
@@ -493,7 +493,7 @@
                 <w:noProof/>
                 <w:webHidden/>
               </w:rPr>
-              <w:instrText xml:space="preserve"> PAGEREF _Toc79522984 \h </w:instrText>
+              <w:instrText xml:space="preserve"> PAGEREF _Toc86056603 \h </w:instrText>
             </w:r>
             <w:r>
               <w:rPr>
@@ -535,7 +535,7 @@
               <w:noProof/>
             </w:rPr>
           </w:pPr>
-          <w:hyperlink w:anchor="_Toc79522985" w:history="1">
+          <w:hyperlink w:anchor="_Toc86056604" w:history="1">
             <w:r>
               <w:rPr>
                 <w:rStyle w:val="Hyperlink"/>
@@ -562,7 +562,7 @@
                 <w:noProof/>
                 <w:webHidden/>
               </w:rPr>
-              <w:instrText xml:space="preserve"> PAGEREF _Toc79522985 \h </w:instrText>
+              <w:instrText xml:space="preserve"> PAGEREF _Toc86056604 \h </w:instrText>
             </w:r>
             <w:r>
               <w:rPr>
@@ -604,7 +604,7 @@
               <w:noProof/>
             </w:rPr>
           </w:pPr>
-          <w:hyperlink w:anchor="_Toc79522986" w:history="1">
+          <w:hyperlink w:anchor="_Toc86056605" w:history="1">
             <w:r>
               <w:rPr>
                 <w:rStyle w:val="Hyperlink"/>
@@ -631,7 +631,7 @@
                 <w:noProof/>
                 <w:webHidden/>
               </w:rPr>
-              <w:instrText xml:space="preserve"> PAGEREF _Toc79522986 \h </w:instrText>
+              <w:instrText xml:space="preserve"> PAGEREF _Toc86056605 \h </w:instrText>
             </w:r>
             <w:r>
               <w:rPr>
@@ -673,7 +673,7 @@
               <w:noProof/>
             </w:rPr>
           </w:pPr>
-          <w:hyperlink w:anchor="_Toc79522987" w:history="1">
+          <w:hyperlink w:anchor="_Toc86056606" w:history="1">
             <w:r>
               <w:rPr>
                 <w:rStyle w:val="Hyperlink"/>
@@ -700,7 +700,7 @@
                 <w:noProof/>
                 <w:webHidden/>
               </w:rPr>
-              <w:instrText xml:space="preserve"> PAGEREF _Toc79522987 \h </w:instrText>
+              <w:instrText xml:space="preserve"> PAGEREF _Toc86056606 \h </w:instrText>
             </w:r>
             <w:r>
               <w:rPr>
@@ -742,7 +742,7 @@
               <w:noProof/>
             </w:rPr>
           </w:pPr>
-          <w:hyperlink w:anchor="_Toc79522988" w:history="1">
+          <w:hyperlink w:anchor="_Toc86056607" w:history="1">
             <w:r>
               <w:rPr>
                 <w:rStyle w:val="Hyperlink"/>
@@ -769,7 +769,7 @@
                 <w:noProof/>
                 <w:webHidden/>
               </w:rPr>
-              <w:instrText xml:space="preserve"> PAGEREF _Toc79522988 \h </w:instrText>
+              <w:instrText xml:space="preserve"> PAGEREF _Toc86056607 \h </w:instrText>
             </w:r>
             <w:r>
               <w:rPr>
@@ -822,7 +822,7 @@
       <w:pPr>
         <w:pStyle w:val="Heading1"/>
       </w:pPr>
-      <w:bookmarkStart w:id="0" w:name="_Toc79522978"/>
+      <w:bookmarkStart w:id="0" w:name="_Toc86056597"/>
       <w:r>
         <w:lastRenderedPageBreak/>
         <w:t>Docker</w:t>
@@ -837,7 +837,7 @@
           <w:bottom w:val="single" w:sz="6" w:space="1" w:color="auto"/>
         </w:pBdr>
       </w:pPr>
-      <w:bookmarkStart w:id="1" w:name="_Toc79522979"/>
+      <w:bookmarkStart w:id="1" w:name="_Toc86056598"/>
       <w:r>
         <w:t>WHAT IS DOCKER?</w:t>
       </w:r>
@@ -913,7 +913,7 @@
           <w:between w:val="single" w:sz="6" w:space="1" w:color="auto"/>
         </w:pBdr>
       </w:pPr>
-      <w:bookmarkStart w:id="2" w:name="_Toc79522980"/>
+      <w:bookmarkStart w:id="2" w:name="_Toc86056599"/>
       <w:r>
         <w:t xml:space="preserve">WHY </w:t>
       </w:r>
@@ -942,7 +942,7 @@
           <w:between w:val="single" w:sz="6" w:space="1" w:color="auto"/>
         </w:pBdr>
       </w:pPr>
-      <w:bookmarkStart w:id="3" w:name="_Toc79522981"/>
+      <w:bookmarkStart w:id="3" w:name="_Toc86056600"/>
       <w:r>
         <w:t xml:space="preserve">USING DOCKER </w:t>
       </w:r>
@@ -1020,25 +1020,7 @@
                 <w:b/>
                 <w:bCs/>
               </w:rPr>
-              <w:t xml:space="preserve">DOWNLOADING AND RUNNING </w:t>
-            </w:r>
-            <w:proofErr w:type="spellStart"/>
-            <w:proofErr w:type="gramStart"/>
-            <w:r>
-              <w:rPr>
-                <w:b/>
-                <w:bCs/>
-              </w:rPr>
-              <w:t>A</w:t>
-            </w:r>
-            <w:proofErr w:type="spellEnd"/>
-            <w:proofErr w:type="gramEnd"/>
-            <w:r>
-              <w:rPr>
-                <w:b/>
-                <w:bCs/>
-              </w:rPr>
-              <w:t xml:space="preserve"> IMAGE IN A CONTAINER</w:t>
+              <w:t>DOWNLOADING AND RUNNING A IMAGE IN A CONTAINER</w:t>
             </w:r>
           </w:p>
         </w:tc>
@@ -1062,23 +1044,7 @@
                 <w:i/>
                 <w:iCs/>
               </w:rPr>
-              <w:t>&lt;</w:t>
-            </w:r>
-            <w:proofErr w:type="spellStart"/>
-            <w:r>
-              <w:rPr>
-                <w:i/>
-                <w:iCs/>
-              </w:rPr>
-              <w:t>image_name</w:t>
-            </w:r>
-            <w:proofErr w:type="spellEnd"/>
-            <w:r>
-              <w:rPr>
-                <w:i/>
-                <w:iCs/>
-              </w:rPr>
-              <w:t>&gt;</w:t>
+              <w:t>&lt;image_name&gt;</w:t>
             </w:r>
           </w:p>
           <w:p>
@@ -1224,15 +1190,7 @@
         <w:t xml:space="preserve">Once it is downloaded from the docker hub </w:t>
       </w:r>
       <w:r>
-        <w:t xml:space="preserve">– it store it in image </w:t>
-      </w:r>
-      <w:proofErr w:type="gramStart"/>
-      <w:r>
-        <w:t>cache(</w:t>
-      </w:r>
-      <w:proofErr w:type="gramEnd"/>
-      <w:r>
-        <w:t>in the local machine)- it avoids the re-downl</w:t>
+        <w:t>– it store it in image cache(in the local machine)- it avoids the re-downl</w:t>
       </w:r>
       <w:r>
         <w:t xml:space="preserve">oading </w:t>
@@ -1350,7 +1308,7 @@
           <w:bottom w:val="single" w:sz="6" w:space="1" w:color="auto"/>
         </w:pBdr>
       </w:pPr>
-      <w:bookmarkStart w:id="4" w:name="_Toc79522982"/>
+      <w:bookmarkStart w:id="4" w:name="_Toc86056601"/>
       <w:r>
         <w:t>WHAT IS CONTAINER</w:t>
       </w:r>
@@ -1757,15 +1715,7 @@
               <w:t>w</w:t>
             </w:r>
             <w:r>
-              <w:t xml:space="preserve"> based on the system call kernel will redirect </w:t>
-            </w:r>
-            <w:proofErr w:type="gramStart"/>
-            <w:r>
-              <w:t>the it</w:t>
-            </w:r>
-            <w:proofErr w:type="gramEnd"/>
-            <w:r>
-              <w:t xml:space="preserve"> to respective segment. </w:t>
+              <w:t xml:space="preserve"> based on the system call kernel will redirect the it to respective segment. </w:t>
             </w:r>
           </w:p>
           <w:p>
@@ -1803,23 +1753,7 @@
               </w:numPr>
             </w:pPr>
             <w:r>
-              <w:t xml:space="preserve">With </w:t>
-            </w:r>
-            <w:proofErr w:type="spellStart"/>
-            <w:r>
-              <w:t>namespacing</w:t>
-            </w:r>
-            <w:proofErr w:type="spellEnd"/>
-            <w:r>
-              <w:t xml:space="preserve"> we </w:t>
-            </w:r>
-            <w:proofErr w:type="gramStart"/>
-            <w:r>
-              <w:t>can</w:t>
-            </w:r>
-            <w:proofErr w:type="gramEnd"/>
-            <w:r>
-              <w:t xml:space="preserve"> able to isolating a resource per process or group of process.</w:t>
+              <w:t>With namespacing we can able to isolating a resource per process or group of process.</w:t>
             </w:r>
           </w:p>
           <w:p>
@@ -2051,17 +1985,12 @@
     </w:tbl>
     <w:p>
       <w:pPr>
-        <w:pStyle w:val="NoSpacing"/>
-      </w:pPr>
-    </w:p>
-    <w:p>
-      <w:pPr>
         <w:pStyle w:val="Heading3"/>
         <w:pBdr>
           <w:bottom w:val="single" w:sz="6" w:space="1" w:color="auto"/>
         </w:pBdr>
       </w:pPr>
-      <w:bookmarkStart w:id="5" w:name="_Toc79522983"/>
+      <w:bookmarkStart w:id="5" w:name="_Toc86056602"/>
       <w:r>
         <w:t>RELATION BETWEEN CONTAINER AND IMAGE</w:t>
       </w:r>
@@ -2179,7 +2108,7 @@
           <w:bottom w:val="single" w:sz="6" w:space="1" w:color="auto"/>
         </w:pBdr>
       </w:pPr>
-      <w:bookmarkStart w:id="6" w:name="_Toc79522984"/>
+      <w:bookmarkStart w:id="6" w:name="_Toc86056603"/>
       <w:r>
         <w:t>LINUX KERNEL</w:t>
       </w:r>
@@ -2227,15 +2156,7 @@
         <w:t xml:space="preserve">spacing and control group. </w:t>
       </w:r>
       <w:r>
-        <w:t xml:space="preserve">The Linux Kernel host the running process </w:t>
-      </w:r>
-      <w:proofErr w:type="gramStart"/>
-      <w:r>
-        <w:t>i.e.</w:t>
-      </w:r>
-      <w:proofErr w:type="gramEnd"/>
-      <w:r>
-        <w:t xml:space="preserve"> containers</w:t>
+        <w:t>The Linux Kernel host the running process i.e. containers</w:t>
       </w:r>
       <w:r>
         <w:t>.</w:t>
@@ -2391,7 +2312,7 @@
           <w:bottom w:val="single" w:sz="6" w:space="1" w:color="auto"/>
         </w:pBdr>
       </w:pPr>
-      <w:bookmarkStart w:id="7" w:name="_Toc79522985"/>
+      <w:bookmarkStart w:id="7" w:name="_Toc86056604"/>
       <w:r>
         <w:t>DOCKER COMMANDS</w:t>
       </w:r>
@@ -2412,7 +2333,7 @@
           <w:bottom w:val="single" w:sz="6" w:space="1" w:color="auto"/>
         </w:pBdr>
       </w:pPr>
-      <w:bookmarkStart w:id="8" w:name="_Toc79522986"/>
+      <w:bookmarkStart w:id="8" w:name="_Toc86056605"/>
       <w:r>
         <w:t>DOCKER RUN</w:t>
       </w:r>
@@ -2551,15 +2472,7 @@
         </w:numPr>
       </w:pPr>
       <w:r>
-        <w:t xml:space="preserve">“docker run” command by default create+ start the container. We </w:t>
-      </w:r>
-      <w:proofErr w:type="gramStart"/>
-      <w:r>
-        <w:t>can  to</w:t>
-      </w:r>
-      <w:proofErr w:type="gramEnd"/>
-      <w:r>
-        <w:t xml:space="preserve"> override the default behavior of these commands. e.g. </w:t>
+        <w:t xml:space="preserve">“docker run” command by default create+ start the container. We can  to override the default behavior of these commands. e.g. </w:t>
       </w:r>
     </w:p>
     <w:tbl>
@@ -2585,27 +2498,7 @@
                 <w:i/>
                 <w:iCs/>
               </w:rPr>
-              <w:t xml:space="preserve">docker run </w:t>
-            </w:r>
-            <w:proofErr w:type="spellStart"/>
-            <w:r>
-              <w:rPr>
-                <w:b/>
-                <w:bCs/>
-                <w:i/>
-                <w:iCs/>
-              </w:rPr>
-              <w:t>busybox</w:t>
-            </w:r>
-            <w:proofErr w:type="spellEnd"/>
-            <w:r>
-              <w:rPr>
-                <w:b/>
-                <w:bCs/>
-                <w:i/>
-                <w:iCs/>
-              </w:rPr>
-              <w:t xml:space="preserve"> </w:t>
+              <w:t xml:space="preserve">docker run busybox </w:t>
             </w:r>
             <w:r>
               <w:rPr>
@@ -2661,27 +2554,7 @@
                 <w:i/>
                 <w:iCs/>
               </w:rPr>
-              <w:t xml:space="preserve">docker run </w:t>
-            </w:r>
-            <w:proofErr w:type="spellStart"/>
-            <w:r>
-              <w:rPr>
-                <w:b/>
-                <w:bCs/>
-                <w:i/>
-                <w:iCs/>
-              </w:rPr>
-              <w:t>busybox</w:t>
-            </w:r>
-            <w:proofErr w:type="spellEnd"/>
-            <w:r>
-              <w:rPr>
-                <w:b/>
-                <w:bCs/>
-                <w:i/>
-                <w:iCs/>
-              </w:rPr>
-              <w:t xml:space="preserve"> echo </w:t>
+              <w:t xml:space="preserve">docker run busybox echo </w:t>
             </w:r>
             <w:r>
               <w:rPr>
@@ -2770,7 +2643,7 @@
           <w:bottom w:val="single" w:sz="6" w:space="1" w:color="auto"/>
         </w:pBdr>
       </w:pPr>
-      <w:bookmarkStart w:id="9" w:name="_Toc79522987"/>
+      <w:bookmarkStart w:id="9" w:name="_Toc86056606"/>
       <w:r>
         <w:t>LIST ALL RUNNING CONTAINER</w:t>
       </w:r>
@@ -2809,17 +2682,8 @@
                 <w:b/>
                 <w:bCs/>
               </w:rPr>
-              <w:t xml:space="preserve">docker </w:t>
-            </w:r>
-            <w:proofErr w:type="spellStart"/>
-            <w:r>
-              <w:rPr>
-                <w:b/>
-                <w:bCs/>
-              </w:rPr>
-              <w:t>ps</w:t>
-            </w:r>
-            <w:proofErr w:type="spellEnd"/>
+              <w:t>docker ps</w:t>
+            </w:r>
           </w:p>
         </w:tc>
         <w:tc>
@@ -2854,23 +2718,7 @@
                 <w:b/>
                 <w:bCs/>
               </w:rPr>
-              <w:t xml:space="preserve">docker </w:t>
-            </w:r>
-            <w:proofErr w:type="spellStart"/>
-            <w:r>
-              <w:rPr>
-                <w:b/>
-                <w:bCs/>
-              </w:rPr>
-              <w:t>ps</w:t>
-            </w:r>
-            <w:proofErr w:type="spellEnd"/>
-            <w:r>
-              <w:rPr>
-                <w:b/>
-                <w:bCs/>
-              </w:rPr>
-              <w:t xml:space="preserve"> </w:t>
+              <w:t xml:space="preserve">docker ps </w:t>
             </w:r>
             <w:r>
               <w:rPr>
@@ -2968,7 +2816,7 @@
           <w:bottom w:val="single" w:sz="6" w:space="1" w:color="auto"/>
         </w:pBdr>
       </w:pPr>
-      <w:bookmarkStart w:id="10" w:name="_Toc79522988"/>
+      <w:bookmarkStart w:id="10" w:name="_Toc86056607"/>
       <w:r>
         <w:t>CONTAINER LIFECYCLE</w:t>
       </w:r>
@@ -3096,15 +2944,7 @@
               </w:numPr>
             </w:pPr>
             <w:r>
-              <w:t xml:space="preserve">docker run – command is internally </w:t>
-            </w:r>
-            <w:proofErr w:type="gramStart"/>
-            <w:r>
-              <w:t>create</w:t>
-            </w:r>
-            <w:proofErr w:type="gramEnd"/>
-            <w:r>
-              <w:t xml:space="preserve"> and start the container.</w:t>
+              <w:t>docker run – command is internally create and start the container.</w:t>
             </w:r>
           </w:p>
           <w:p>
@@ -3126,24 +2966,24 @@
                 <w:b/>
                 <w:bCs/>
               </w:rPr>
-              <w:t xml:space="preserve">WHAT IS DOCKER </w:t>
-            </w:r>
-            <w:proofErr w:type="gramStart"/>
+              <w:t>WHAT IS DOCKER CREATE</w:t>
+            </w:r>
             <w:r>
               <w:rPr>
                 <w:b/>
                 <w:bCs/>
               </w:rPr>
-              <w:t>CREATE</w:t>
-            </w:r>
-            <w:r>
+              <w:t xml:space="preserve"> ?</w:t>
+            </w:r>
+          </w:p>
+          <w:p>
+            <w:pPr>
+              <w:pStyle w:val="NoSpacing"/>
               <w:rPr>
                 <w:b/>
                 <w:bCs/>
               </w:rPr>
-              <w:t xml:space="preserve"> ?</w:t>
-            </w:r>
-            <w:proofErr w:type="gramEnd"/>
+            </w:pPr>
           </w:p>
           <w:p>
             <w:pPr>
@@ -3153,31 +2993,20 @@
                 <w:bCs/>
               </w:rPr>
             </w:pPr>
-          </w:p>
-          <w:p>
-            <w:pPr>
-              <w:pStyle w:val="NoSpacing"/>
+            <w:r>
               <w:rPr>
                 <w:b/>
                 <w:bCs/>
               </w:rPr>
-            </w:pPr>
+              <w:t xml:space="preserve">WHAT IS DOCKER </w:t>
+            </w:r>
             <w:r>
               <w:rPr>
                 <w:b/>
                 <w:bCs/>
               </w:rPr>
-              <w:t xml:space="preserve">WHAT IS DOCKER </w:t>
-            </w:r>
-            <w:proofErr w:type="gramStart"/>
-            <w:r>
-              <w:rPr>
-                <w:b/>
-                <w:bCs/>
-              </w:rPr>
               <w:t>START ?</w:t>
             </w:r>
-            <w:proofErr w:type="gramEnd"/>
           </w:p>
         </w:tc>
       </w:tr>

</xml_diff>

<commit_message>
Azure 104 details Added
</commit_message>
<xml_diff>
--- a/Docker.docx
+++ b/Docker.docx
@@ -1,6 +1,6 @@
 
 <file path=word/document.xml><?xml version="1.0" encoding="utf-8"?>
-<w:document xmlns:wpc="http://schemas.microsoft.com/office/word/2010/wordprocessingCanvas" xmlns:cx="http://schemas.microsoft.com/office/drawing/2014/chartex" xmlns:cx1="http://schemas.microsoft.com/office/drawing/2015/9/8/chartex" xmlns:cx2="http://schemas.microsoft.com/office/drawing/2015/10/21/chartex" xmlns:cx3="http://schemas.microsoft.com/office/drawing/2016/5/9/chartex" xmlns:cx4="http://schemas.microsoft.com/office/drawing/2016/5/10/chartex" xmlns:cx5="http://schemas.microsoft.com/office/drawing/2016/5/11/chartex" xmlns:cx6="http://schemas.microsoft.com/office/drawing/2016/5/12/chartex" xmlns:cx7="http://schemas.microsoft.com/office/drawing/2016/5/13/chartex" xmlns:cx8="http://schemas.microsoft.com/office/drawing/2016/5/14/chartex" xmlns:mc="http://schemas.openxmlformats.org/markup-compatibility/2006" xmlns:aink="http://schemas.microsoft.com/office/drawing/2016/ink" xmlns:am3d="http://schemas.microsoft.com/office/drawing/2017/model3d" xmlns:o="urn:schemas-microsoft-com:office:office" xmlns:r="http://schemas.openxmlformats.org/officeDocument/2006/relationships" xmlns:m="http://schemas.openxmlformats.org/officeDocument/2006/math" xmlns:v="urn:schemas-microsoft-com:vml" xmlns:wp14="http://schemas.microsoft.com/office/word/2010/wordprocessingDrawing" xmlns:wp="http://schemas.openxmlformats.org/drawingml/2006/wordprocessingDrawing" xmlns:w10="urn:schemas-microsoft-com:office:word" xmlns:w="http://schemas.openxmlformats.org/wordprocessingml/2006/main" xmlns:w14="http://schemas.microsoft.com/office/word/2010/wordml" xmlns:w15="http://schemas.microsoft.com/office/word/2012/wordml" xmlns:w16cex="http://schemas.microsoft.com/office/word/2018/wordml/cex" xmlns:w16cid="http://schemas.microsoft.com/office/word/2016/wordml/cid" xmlns:w16="http://schemas.microsoft.com/office/word/2018/wordml" xmlns:w16se="http://schemas.microsoft.com/office/word/2015/wordml/symex" xmlns:wpg="http://schemas.microsoft.com/office/word/2010/wordprocessingGroup" xmlns:wpi="http://schemas.microsoft.com/office/word/2010/wordprocessingInk" xmlns:wne="http://schemas.microsoft.com/office/word/2006/wordml" xmlns:wps="http://schemas.microsoft.com/office/word/2010/wordprocessingShape" mc:Ignorable="w14 w15 w16se w16cid w16 w16cex wp14">
+<w:document xmlns:wpc="http://schemas.microsoft.com/office/word/2010/wordprocessingCanvas" xmlns:cx="http://schemas.microsoft.com/office/drawing/2014/chartex" xmlns:cx1="http://schemas.microsoft.com/office/drawing/2015/9/8/chartex" xmlns:cx2="http://schemas.microsoft.com/office/drawing/2015/10/21/chartex" xmlns:cx3="http://schemas.microsoft.com/office/drawing/2016/5/9/chartex" xmlns:cx4="http://schemas.microsoft.com/office/drawing/2016/5/10/chartex" xmlns:cx5="http://schemas.microsoft.com/office/drawing/2016/5/11/chartex" xmlns:cx6="http://schemas.microsoft.com/office/drawing/2016/5/12/chartex" xmlns:cx7="http://schemas.microsoft.com/office/drawing/2016/5/13/chartex" xmlns:cx8="http://schemas.microsoft.com/office/drawing/2016/5/14/chartex" xmlns:mc="http://schemas.openxmlformats.org/markup-compatibility/2006" xmlns:aink="http://schemas.microsoft.com/office/drawing/2016/ink" xmlns:am3d="http://schemas.microsoft.com/office/drawing/2017/model3d" xmlns:o="urn:schemas-microsoft-com:office:office" xmlns:r="http://schemas.openxmlformats.org/officeDocument/2006/relationships" xmlns:m="http://schemas.openxmlformats.org/officeDocument/2006/math" xmlns:v="urn:schemas-microsoft-com:vml" xmlns:wp14="http://schemas.microsoft.com/office/word/2010/wordprocessingDrawing" xmlns:wp="http://schemas.openxmlformats.org/drawingml/2006/wordprocessingDrawing" xmlns:w10="urn:schemas-microsoft-com:office:word" xmlns:w="http://schemas.openxmlformats.org/wordprocessingml/2006/main" xmlns:w14="http://schemas.microsoft.com/office/word/2010/wordml" xmlns:w15="http://schemas.microsoft.com/office/word/2012/wordml" xmlns:w16cex="http://schemas.microsoft.com/office/word/2018/wordml/cex" xmlns:w16cid="http://schemas.microsoft.com/office/word/2016/wordml/cid" xmlns:w16="http://schemas.microsoft.com/office/word/2018/wordml" xmlns:w16sdtdh="http://schemas.microsoft.com/office/word/2020/wordml/sdtdatahash" xmlns:w16se="http://schemas.microsoft.com/office/word/2015/wordml/symex" xmlns:wpg="http://schemas.microsoft.com/office/word/2010/wordprocessingGroup" xmlns:wpi="http://schemas.microsoft.com/office/word/2010/wordprocessingInk" xmlns:wne="http://schemas.microsoft.com/office/word/2006/wordml" xmlns:wps="http://schemas.microsoft.com/office/word/2010/wordprocessingShape" mc:Ignorable="w14 w15 w16se w16cid w16 w16cex w16sdtdh wp14">
   <w:body>
     <w:sdt>
       <w:sdtPr>
@@ -52,7 +52,7 @@
           <w:r>
             <w:fldChar w:fldCharType="separate"/>
           </w:r>
-          <w:hyperlink w:anchor="_Toc86056597" w:history="1">
+          <w:hyperlink w:anchor="_Toc114216649" w:history="1">
             <w:r>
               <w:rPr>
                 <w:rStyle w:val="Hyperlink"/>
@@ -79,7 +79,7 @@
                 <w:noProof/>
                 <w:webHidden/>
               </w:rPr>
-              <w:instrText xml:space="preserve"> PAGEREF _Toc86056597 \h </w:instrText>
+              <w:instrText xml:space="preserve"> PAGEREF _Toc114216649 \h </w:instrText>
             </w:r>
             <w:r>
               <w:rPr>
@@ -121,7 +121,7 @@
               <w:noProof/>
             </w:rPr>
           </w:pPr>
-          <w:hyperlink w:anchor="_Toc86056598" w:history="1">
+          <w:hyperlink w:anchor="_Toc114216650" w:history="1">
             <w:r>
               <w:rPr>
                 <w:rStyle w:val="Hyperlink"/>
@@ -148,7 +148,7 @@
                 <w:noProof/>
                 <w:webHidden/>
               </w:rPr>
-              <w:instrText xml:space="preserve"> PAGEREF _Toc86056598 \h </w:instrText>
+              <w:instrText xml:space="preserve"> PAGEREF _Toc114216650 \h </w:instrText>
             </w:r>
             <w:r>
               <w:rPr>
@@ -190,7 +190,7 @@
               <w:noProof/>
             </w:rPr>
           </w:pPr>
-          <w:hyperlink w:anchor="_Toc86056599" w:history="1">
+          <w:hyperlink w:anchor="_Toc114216651" w:history="1">
             <w:r>
               <w:rPr>
                 <w:rStyle w:val="Hyperlink"/>
@@ -217,7 +217,7 @@
                 <w:noProof/>
                 <w:webHidden/>
               </w:rPr>
-              <w:instrText xml:space="preserve"> PAGEREF _Toc86056599 \h </w:instrText>
+              <w:instrText xml:space="preserve"> PAGEREF _Toc114216651 \h </w:instrText>
             </w:r>
             <w:r>
               <w:rPr>
@@ -259,7 +259,7 @@
               <w:noProof/>
             </w:rPr>
           </w:pPr>
-          <w:hyperlink w:anchor="_Toc86056600" w:history="1">
+          <w:hyperlink w:anchor="_Toc114216652" w:history="1">
             <w:r>
               <w:rPr>
                 <w:rStyle w:val="Hyperlink"/>
@@ -286,7 +286,7 @@
                 <w:noProof/>
                 <w:webHidden/>
               </w:rPr>
-              <w:instrText xml:space="preserve"> PAGEREF _Toc86056600 \h </w:instrText>
+              <w:instrText xml:space="preserve"> PAGEREF _Toc114216652 \h </w:instrText>
             </w:r>
             <w:r>
               <w:rPr>
@@ -328,7 +328,7 @@
               <w:noProof/>
             </w:rPr>
           </w:pPr>
-          <w:hyperlink w:anchor="_Toc86056601" w:history="1">
+          <w:hyperlink w:anchor="_Toc114216653" w:history="1">
             <w:r>
               <w:rPr>
                 <w:rStyle w:val="Hyperlink"/>
@@ -355,7 +355,7 @@
                 <w:noProof/>
                 <w:webHidden/>
               </w:rPr>
-              <w:instrText xml:space="preserve"> PAGEREF _Toc86056601 \h </w:instrText>
+              <w:instrText xml:space="preserve"> PAGEREF _Toc114216653 \h </w:instrText>
             </w:r>
             <w:r>
               <w:rPr>
@@ -397,7 +397,7 @@
               <w:noProof/>
             </w:rPr>
           </w:pPr>
-          <w:hyperlink w:anchor="_Toc86056602" w:history="1">
+          <w:hyperlink w:anchor="_Toc114216654" w:history="1">
             <w:r>
               <w:rPr>
                 <w:rStyle w:val="Hyperlink"/>
@@ -424,7 +424,7 @@
                 <w:noProof/>
                 <w:webHidden/>
               </w:rPr>
-              <w:instrText xml:space="preserve"> PAGEREF _Toc86056602 \h </w:instrText>
+              <w:instrText xml:space="preserve"> PAGEREF _Toc114216654 \h </w:instrText>
             </w:r>
             <w:r>
               <w:rPr>
@@ -466,7 +466,7 @@
               <w:noProof/>
             </w:rPr>
           </w:pPr>
-          <w:hyperlink w:anchor="_Toc86056603" w:history="1">
+          <w:hyperlink w:anchor="_Toc114216655" w:history="1">
             <w:r>
               <w:rPr>
                 <w:rStyle w:val="Hyperlink"/>
@@ -493,7 +493,7 @@
                 <w:noProof/>
                 <w:webHidden/>
               </w:rPr>
-              <w:instrText xml:space="preserve"> PAGEREF _Toc86056603 \h </w:instrText>
+              <w:instrText xml:space="preserve"> PAGEREF _Toc114216655 \h </w:instrText>
             </w:r>
             <w:r>
               <w:rPr>
@@ -535,7 +535,7 @@
               <w:noProof/>
             </w:rPr>
           </w:pPr>
-          <w:hyperlink w:anchor="_Toc86056604" w:history="1">
+          <w:hyperlink w:anchor="_Toc114216656" w:history="1">
             <w:r>
               <w:rPr>
                 <w:rStyle w:val="Hyperlink"/>
@@ -562,7 +562,7 @@
                 <w:noProof/>
                 <w:webHidden/>
               </w:rPr>
-              <w:instrText xml:space="preserve"> PAGEREF _Toc86056604 \h </w:instrText>
+              <w:instrText xml:space="preserve"> PAGEREF _Toc114216656 \h </w:instrText>
             </w:r>
             <w:r>
               <w:rPr>
@@ -604,7 +604,7 @@
               <w:noProof/>
             </w:rPr>
           </w:pPr>
-          <w:hyperlink w:anchor="_Toc86056605" w:history="1">
+          <w:hyperlink w:anchor="_Toc114216657" w:history="1">
             <w:r>
               <w:rPr>
                 <w:rStyle w:val="Hyperlink"/>
@@ -631,7 +631,7 @@
                 <w:noProof/>
                 <w:webHidden/>
               </w:rPr>
-              <w:instrText xml:space="preserve"> PAGEREF _Toc86056605 \h </w:instrText>
+              <w:instrText xml:space="preserve"> PAGEREF _Toc114216657 \h </w:instrText>
             </w:r>
             <w:r>
               <w:rPr>
@@ -673,7 +673,7 @@
               <w:noProof/>
             </w:rPr>
           </w:pPr>
-          <w:hyperlink w:anchor="_Toc86056606" w:history="1">
+          <w:hyperlink w:anchor="_Toc114216658" w:history="1">
             <w:r>
               <w:rPr>
                 <w:rStyle w:val="Hyperlink"/>
@@ -700,7 +700,7 @@
                 <w:noProof/>
                 <w:webHidden/>
               </w:rPr>
-              <w:instrText xml:space="preserve"> PAGEREF _Toc86056606 \h </w:instrText>
+              <w:instrText xml:space="preserve"> PAGEREF _Toc114216658 \h </w:instrText>
             </w:r>
             <w:r>
               <w:rPr>
@@ -742,13 +742,27 @@
               <w:noProof/>
             </w:rPr>
           </w:pPr>
-          <w:hyperlink w:anchor="_Toc86056607" w:history="1">
+          <w:hyperlink w:anchor="_Toc114216659" w:history="1">
             <w:r>
               <w:rPr>
                 <w:rStyle w:val="Hyperlink"/>
                 <w:noProof/>
               </w:rPr>
-              <w:t>CONTAINER LIFECYCLE</w:t>
+              <w:t>CONTAINER LIFECYC</w:t>
+            </w:r>
+            <w:r>
+              <w:rPr>
+                <w:rStyle w:val="Hyperlink"/>
+                <w:noProof/>
+              </w:rPr>
+              <w:t>L</w:t>
+            </w:r>
+            <w:r>
+              <w:rPr>
+                <w:rStyle w:val="Hyperlink"/>
+                <w:noProof/>
+              </w:rPr>
+              <w:t>E</w:t>
             </w:r>
             <w:r>
               <w:rPr>
@@ -769,7 +783,7 @@
                 <w:noProof/>
                 <w:webHidden/>
               </w:rPr>
-              <w:instrText xml:space="preserve"> PAGEREF _Toc86056607 \h </w:instrText>
+              <w:instrText xml:space="preserve"> PAGEREF _Toc114216659 \h </w:instrText>
             </w:r>
             <w:r>
               <w:rPr>
@@ -822,7 +836,7 @@
       <w:pPr>
         <w:pStyle w:val="Heading1"/>
       </w:pPr>
-      <w:bookmarkStart w:id="0" w:name="_Toc86056597"/>
+      <w:bookmarkStart w:id="0" w:name="_Toc114216649"/>
       <w:r>
         <w:lastRenderedPageBreak/>
         <w:t>Docker</w:t>
@@ -837,7 +851,7 @@
           <w:bottom w:val="single" w:sz="6" w:space="1" w:color="auto"/>
         </w:pBdr>
       </w:pPr>
-      <w:bookmarkStart w:id="1" w:name="_Toc86056598"/>
+      <w:bookmarkStart w:id="1" w:name="_Toc114216650"/>
       <w:r>
         <w:t>WHAT IS DOCKER?</w:t>
       </w:r>
@@ -902,18 +916,13 @@
     </w:p>
     <w:p>
       <w:pPr>
-        <w:pStyle w:val="NoSpacing"/>
-      </w:pPr>
-    </w:p>
-    <w:p>
-      <w:pPr>
         <w:pStyle w:val="Heading2"/>
         <w:pBdr>
           <w:bottom w:val="single" w:sz="6" w:space="1" w:color="auto"/>
           <w:between w:val="single" w:sz="6" w:space="1" w:color="auto"/>
         </w:pBdr>
       </w:pPr>
-      <w:bookmarkStart w:id="2" w:name="_Toc86056599"/>
+      <w:bookmarkStart w:id="2" w:name="_Toc114216651"/>
       <w:r>
         <w:t xml:space="preserve">WHY </w:t>
       </w:r>
@@ -942,7 +951,7 @@
           <w:between w:val="single" w:sz="6" w:space="1" w:color="auto"/>
         </w:pBdr>
       </w:pPr>
-      <w:bookmarkStart w:id="3" w:name="_Toc86056600"/>
+      <w:bookmarkStart w:id="3" w:name="_Toc114216652"/>
       <w:r>
         <w:t xml:space="preserve">USING DOCKER </w:t>
       </w:r>
@@ -1020,7 +1029,21 @@
                 <w:b/>
                 <w:bCs/>
               </w:rPr>
-              <w:t>DOWNLOADING AND RUNNING A IMAGE IN A CONTAINER</w:t>
+              <w:t>DOWNLOADING AND RUNNING A</w:t>
+            </w:r>
+            <w:r>
+              <w:rPr>
+                <w:b/>
+                <w:bCs/>
+              </w:rPr>
+              <w:t>N</w:t>
+            </w:r>
+            <w:r>
+              <w:rPr>
+                <w:b/>
+                <w:bCs/>
+              </w:rPr>
+              <w:t xml:space="preserve"> IMAGE IN A CONTAINER</w:t>
             </w:r>
           </w:p>
         </w:tc>
@@ -1044,7 +1067,23 @@
                 <w:i/>
                 <w:iCs/>
               </w:rPr>
-              <w:t>&lt;image_name&gt;</w:t>
+              <w:t>&lt;</w:t>
+            </w:r>
+            <w:proofErr w:type="spellStart"/>
+            <w:r>
+              <w:rPr>
+                <w:i/>
+                <w:iCs/>
+              </w:rPr>
+              <w:t>image_name</w:t>
+            </w:r>
+            <w:proofErr w:type="spellEnd"/>
+            <w:r>
+              <w:rPr>
+                <w:i/>
+                <w:iCs/>
+              </w:rPr>
+              <w:t>&gt;</w:t>
             </w:r>
           </w:p>
           <w:p>
@@ -1174,7 +1213,14 @@
         <w:t>machine</w:t>
       </w:r>
       <w:r>
-        <w:t xml:space="preserve"> and if not found – it tries to download the image from a docker repo called “Docker Hub”</w:t>
+        <w:t xml:space="preserve"> and if not found – it tries to download the image from a docker repo called “</w:t>
+      </w:r>
+      <w:r>
+        <w:rPr>
+          <w:b/>
+          <w:bCs/>
+        </w:rPr>
+        <w:t>Docker Hub”</w:t>
       </w:r>
     </w:p>
     <w:p>
@@ -1186,11 +1232,22 @@
         </w:numPr>
       </w:pPr>
       <w:r>
-        <w:lastRenderedPageBreak/>
         <w:t xml:space="preserve">Once it is downloaded from the docker hub </w:t>
       </w:r>
       <w:r>
-        <w:t>– it store it in image cache(in the local machine)- it avoids the re-downl</w:t>
+        <w:t xml:space="preserve">– it </w:t>
+      </w:r>
+      <w:r>
+        <w:t>stores</w:t>
+      </w:r>
+      <w:r>
+        <w:t xml:space="preserve"> it in image </w:t>
+      </w:r>
+      <w:r>
+        <w:t>cache (</w:t>
+      </w:r>
+      <w:r>
+        <w:t>in the local machine)- it avoids the re-downl</w:t>
       </w:r>
       <w:r>
         <w:t xml:space="preserve">oading </w:t>
@@ -1308,7 +1365,7 @@
           <w:bottom w:val="single" w:sz="6" w:space="1" w:color="auto"/>
         </w:pBdr>
       </w:pPr>
-      <w:bookmarkStart w:id="4" w:name="_Toc86056601"/>
+      <w:bookmarkStart w:id="4" w:name="_Toc114216653"/>
       <w:r>
         <w:t>WHAT IS CONTAINER</w:t>
       </w:r>
@@ -1715,7 +1772,13 @@
               <w:t>w</w:t>
             </w:r>
             <w:r>
-              <w:t xml:space="preserve"> based on the system call kernel will redirect the it to respective segment. </w:t>
+              <w:t xml:space="preserve"> based on the system call kernel will redirect </w:t>
+            </w:r>
+            <w:r>
+              <w:t>it</w:t>
+            </w:r>
+            <w:r>
+              <w:t xml:space="preserve"> to respective segment. </w:t>
             </w:r>
           </w:p>
           <w:p>
@@ -1753,7 +1816,25 @@
               </w:numPr>
             </w:pPr>
             <w:r>
-              <w:t>With namespacing we can able to isolating a resource per process or group of process.</w:t>
+              <w:t>With name</w:t>
+            </w:r>
+            <w:r>
+              <w:t>-</w:t>
+            </w:r>
+            <w:r>
+              <w:t xml:space="preserve">spacing we </w:t>
+            </w:r>
+            <w:r>
+              <w:t>can be</w:t>
+            </w:r>
+            <w:r>
+              <w:t xml:space="preserve"> able to isolat</w:t>
+            </w:r>
+            <w:r>
+              <w:t>e</w:t>
+            </w:r>
+            <w:r>
+              <w:t xml:space="preserve"> a resource per process or group of process.</w:t>
             </w:r>
           </w:p>
           <w:p>
@@ -1990,7 +2071,7 @@
           <w:bottom w:val="single" w:sz="6" w:space="1" w:color="auto"/>
         </w:pBdr>
       </w:pPr>
-      <w:bookmarkStart w:id="5" w:name="_Toc86056602"/>
+      <w:bookmarkStart w:id="5" w:name="_Toc114216654"/>
       <w:r>
         <w:t>RELATION BETWEEN CONTAINER AND IMAGE</w:t>
       </w:r>
@@ -2108,7 +2189,7 @@
           <w:bottom w:val="single" w:sz="6" w:space="1" w:color="auto"/>
         </w:pBdr>
       </w:pPr>
-      <w:bookmarkStart w:id="6" w:name="_Toc86056603"/>
+      <w:bookmarkStart w:id="6" w:name="_Toc114216655"/>
       <w:r>
         <w:t>LINUX KERNEL</w:t>
       </w:r>
@@ -2156,7 +2237,15 @@
         <w:t xml:space="preserve">spacing and control group. </w:t>
       </w:r>
       <w:r>
-        <w:t>The Linux Kernel host the running process i.e. containers</w:t>
+        <w:t xml:space="preserve">The Linux Kernel host the running process </w:t>
+      </w:r>
+      <w:proofErr w:type="gramStart"/>
+      <w:r>
+        <w:t>i.e.</w:t>
+      </w:r>
+      <w:proofErr w:type="gramEnd"/>
+      <w:r>
+        <w:t xml:space="preserve"> containers</w:t>
       </w:r>
       <w:r>
         <w:t>.</w:t>
@@ -2312,7 +2401,7 @@
           <w:bottom w:val="single" w:sz="6" w:space="1" w:color="auto"/>
         </w:pBdr>
       </w:pPr>
-      <w:bookmarkStart w:id="7" w:name="_Toc86056604"/>
+      <w:bookmarkStart w:id="7" w:name="_Toc114216656"/>
       <w:r>
         <w:t>DOCKER COMMANDS</w:t>
       </w:r>
@@ -2333,7 +2422,7 @@
           <w:bottom w:val="single" w:sz="6" w:space="1" w:color="auto"/>
         </w:pBdr>
       </w:pPr>
-      <w:bookmarkStart w:id="8" w:name="_Toc86056605"/>
+      <w:bookmarkStart w:id="8" w:name="_Toc114216657"/>
       <w:r>
         <w:t>DOCKER RUN</w:t>
       </w:r>
@@ -2447,13 +2536,6 @@
     </w:tbl>
     <w:p>
       <w:pPr>
-        <w:pStyle w:val="NoSpacing"/>
-        <w:ind w:left="360"/>
-        <w:jc w:val="center"/>
-      </w:pPr>
-    </w:p>
-    <w:p>
-      <w:pPr>
         <w:pStyle w:val="Heading4"/>
         <w:pBdr>
           <w:bottom w:val="single" w:sz="6" w:space="1" w:color="auto"/>
@@ -2472,7 +2554,23 @@
         </w:numPr>
       </w:pPr>
       <w:r>
-        <w:t xml:space="preserve">“docker run” command by default create+ start the container. We can  to override the default behavior of these commands. e.g. </w:t>
+        <w:t>“</w:t>
+      </w:r>
+      <w:proofErr w:type="gramStart"/>
+      <w:r>
+        <w:t>docker</w:t>
+      </w:r>
+      <w:proofErr w:type="gramEnd"/>
+      <w:r>
+        <w:t xml:space="preserve"> run” command by default create+ start the container. We </w:t>
+      </w:r>
+      <w:proofErr w:type="gramStart"/>
+      <w:r>
+        <w:t>can to</w:t>
+      </w:r>
+      <w:proofErr w:type="gramEnd"/>
+      <w:r>
+        <w:t xml:space="preserve"> override the default behavior of these commands. e.g. </w:t>
       </w:r>
     </w:p>
     <w:tbl>
@@ -2498,7 +2596,27 @@
                 <w:i/>
                 <w:iCs/>
               </w:rPr>
-              <w:t xml:space="preserve">docker run busybox </w:t>
+              <w:t xml:space="preserve">docker run </w:t>
+            </w:r>
+            <w:proofErr w:type="spellStart"/>
+            <w:r>
+              <w:rPr>
+                <w:b/>
+                <w:bCs/>
+                <w:i/>
+                <w:iCs/>
+              </w:rPr>
+              <w:t>busybox</w:t>
+            </w:r>
+            <w:proofErr w:type="spellEnd"/>
+            <w:r>
+              <w:rPr>
+                <w:b/>
+                <w:bCs/>
+                <w:i/>
+                <w:iCs/>
+              </w:rPr>
+              <w:t xml:space="preserve"> </w:t>
             </w:r>
             <w:r>
               <w:rPr>
@@ -2554,7 +2672,27 @@
                 <w:i/>
                 <w:iCs/>
               </w:rPr>
-              <w:t xml:space="preserve">docker run busybox echo </w:t>
+              <w:t xml:space="preserve">docker run </w:t>
+            </w:r>
+            <w:proofErr w:type="spellStart"/>
+            <w:r>
+              <w:rPr>
+                <w:b/>
+                <w:bCs/>
+                <w:i/>
+                <w:iCs/>
+              </w:rPr>
+              <w:t>busybox</w:t>
+            </w:r>
+            <w:proofErr w:type="spellEnd"/>
+            <w:r>
+              <w:rPr>
+                <w:b/>
+                <w:bCs/>
+                <w:i/>
+                <w:iCs/>
+              </w:rPr>
+              <w:t xml:space="preserve"> echo </w:t>
             </w:r>
             <w:r>
               <w:rPr>
@@ -2643,7 +2781,7 @@
           <w:bottom w:val="single" w:sz="6" w:space="1" w:color="auto"/>
         </w:pBdr>
       </w:pPr>
-      <w:bookmarkStart w:id="9" w:name="_Toc86056606"/>
+      <w:bookmarkStart w:id="9" w:name="_Toc114216658"/>
       <w:r>
         <w:t>LIST ALL RUNNING CONTAINER</w:t>
       </w:r>
@@ -2682,8 +2820,17 @@
                 <w:b/>
                 <w:bCs/>
               </w:rPr>
-              <w:t>docker ps</w:t>
-            </w:r>
+              <w:t xml:space="preserve">docker </w:t>
+            </w:r>
+            <w:proofErr w:type="spellStart"/>
+            <w:r>
+              <w:rPr>
+                <w:b/>
+                <w:bCs/>
+              </w:rPr>
+              <w:t>ps</w:t>
+            </w:r>
+            <w:proofErr w:type="spellEnd"/>
           </w:p>
         </w:tc>
         <w:tc>
@@ -2718,7 +2865,23 @@
                 <w:b/>
                 <w:bCs/>
               </w:rPr>
-              <w:t xml:space="preserve">docker ps </w:t>
+              <w:t xml:space="preserve">docker </w:t>
+            </w:r>
+            <w:proofErr w:type="spellStart"/>
+            <w:r>
+              <w:rPr>
+                <w:b/>
+                <w:bCs/>
+              </w:rPr>
+              <w:t>ps</w:t>
+            </w:r>
+            <w:proofErr w:type="spellEnd"/>
+            <w:r>
+              <w:rPr>
+                <w:b/>
+                <w:bCs/>
+              </w:rPr>
+              <w:t xml:space="preserve"> </w:t>
             </w:r>
             <w:r>
               <w:rPr>
@@ -2816,7 +2979,7 @@
           <w:bottom w:val="single" w:sz="6" w:space="1" w:color="auto"/>
         </w:pBdr>
       </w:pPr>
-      <w:bookmarkStart w:id="10" w:name="_Toc86056607"/>
+      <w:bookmarkStart w:id="10" w:name="_Toc114216659"/>
       <w:r>
         <w:t>CONTAINER LIFECYCLE</w:t>
       </w:r>
@@ -2944,7 +3107,15 @@
               </w:numPr>
             </w:pPr>
             <w:r>
-              <w:t>docker run – command is internally create and start the container.</w:t>
+              <w:t xml:space="preserve">docker run – command is internally </w:t>
+            </w:r>
+            <w:proofErr w:type="gramStart"/>
+            <w:r>
+              <w:t>create</w:t>
+            </w:r>
+            <w:proofErr w:type="gramEnd"/>
+            <w:r>
+              <w:t xml:space="preserve"> and start the container.</w:t>
             </w:r>
           </w:p>
           <w:p>
@@ -2966,24 +3137,24 @@
                 <w:b/>
                 <w:bCs/>
               </w:rPr>
-              <w:t>WHAT IS DOCKER CREATE</w:t>
-            </w:r>
+              <w:t xml:space="preserve">WHAT IS DOCKER </w:t>
+            </w:r>
+            <w:proofErr w:type="gramStart"/>
             <w:r>
               <w:rPr>
                 <w:b/>
                 <w:bCs/>
               </w:rPr>
-              <w:t xml:space="preserve"> ?</w:t>
-            </w:r>
-          </w:p>
-          <w:p>
-            <w:pPr>
-              <w:pStyle w:val="NoSpacing"/>
+              <w:t>CREATE</w:t>
+            </w:r>
+            <w:r>
               <w:rPr>
                 <w:b/>
                 <w:bCs/>
               </w:rPr>
-            </w:pPr>
+              <w:t xml:space="preserve"> ?</w:t>
+            </w:r>
+            <w:proofErr w:type="gramEnd"/>
           </w:p>
           <w:p>
             <w:pPr>
@@ -2993,24 +3164,38 @@
                 <w:bCs/>
               </w:rPr>
             </w:pPr>
-            <w:r>
+          </w:p>
+          <w:p>
+            <w:pPr>
+              <w:pStyle w:val="NoSpacing"/>
               <w:rPr>
                 <w:b/>
                 <w:bCs/>
               </w:rPr>
-              <w:t xml:space="preserve">WHAT IS DOCKER </w:t>
-            </w:r>
+            </w:pPr>
             <w:r>
               <w:rPr>
                 <w:b/>
                 <w:bCs/>
               </w:rPr>
+              <w:t xml:space="preserve">WHAT IS DOCKER </w:t>
+            </w:r>
+            <w:proofErr w:type="gramStart"/>
+            <w:r>
+              <w:rPr>
+                <w:b/>
+                <w:bCs/>
+              </w:rPr>
               <w:t>START ?</w:t>
             </w:r>
+            <w:proofErr w:type="gramEnd"/>
           </w:p>
         </w:tc>
       </w:tr>
       <w:tr>
+        <w:trPr>
+          <w:trHeight w:val="3320"/>
+        </w:trPr>
         <w:tc>
           <w:tcPr>
             <w:tcW w:w="6669" w:type="dxa"/>
@@ -3086,20 +3271,1064 @@
         <w:pStyle w:val="NoSpacing"/>
       </w:pPr>
     </w:p>
-    <w:p/>
     <w:p>
+      <w:pPr>
+        <w:pStyle w:val="Heading2"/>
+        <w:pBdr>
+          <w:bottom w:val="single" w:sz="6" w:space="1" w:color="auto"/>
+        </w:pBdr>
+      </w:pPr>
+      <w:r>
+        <w:t>CREATING A DOCKER IMAGE</w:t>
+      </w:r>
+    </w:p>
+    <w:p>
+      <w:pPr>
+        <w:jc w:val="center"/>
+      </w:pPr>
       <w:r>
         <w:rPr>
           <w:noProof/>
         </w:rPr>
-        <w:t xml:space="preserve"> </w:t>
+        <w:drawing>
+          <wp:inline distT="0" distB="0" distL="0" distR="0" wp14:anchorId="170AC812" wp14:editId="1DF15A8D">
+            <wp:extent cx="5353050" cy="1385597"/>
+            <wp:effectExtent l="0" t="0" r="0" b="5080"/>
+            <wp:docPr id="13" name="Picture 13"/>
+            <wp:cNvGraphicFramePr>
+              <a:graphicFrameLocks xmlns:a="http://schemas.openxmlformats.org/drawingml/2006/main" noChangeAspect="1"/>
+            </wp:cNvGraphicFramePr>
+            <a:graphic xmlns:a="http://schemas.openxmlformats.org/drawingml/2006/main">
+              <a:graphicData uri="http://schemas.openxmlformats.org/drawingml/2006/picture">
+                <pic:pic xmlns:pic="http://schemas.openxmlformats.org/drawingml/2006/picture">
+                  <pic:nvPicPr>
+                    <pic:cNvPr id="1" name=""/>
+                    <pic:cNvPicPr/>
+                  </pic:nvPicPr>
+                  <pic:blipFill>
+                    <a:blip r:embed="rId24"/>
+                    <a:stretch>
+                      <a:fillRect/>
+                    </a:stretch>
+                  </pic:blipFill>
+                  <pic:spPr>
+                    <a:xfrm>
+                      <a:off x="0" y="0"/>
+                      <a:ext cx="5366510" cy="1389081"/>
+                    </a:xfrm>
+                    <a:prstGeom prst="rect">
+                      <a:avLst/>
+                    </a:prstGeom>
+                  </pic:spPr>
+                </pic:pic>
+              </a:graphicData>
+            </a:graphic>
+          </wp:inline>
+        </w:drawing>
+      </w:r>
+    </w:p>
+    <w:p>
+      <w:pPr>
+        <w:pStyle w:val="NoSpacing"/>
+      </w:pPr>
+      <w:r>
+        <w:t>To create a docker image:</w:t>
+      </w:r>
+    </w:p>
+    <w:p>
+      <w:pPr>
+        <w:pStyle w:val="NoSpacing"/>
+        <w:numPr>
+          <w:ilvl w:val="0"/>
+          <w:numId w:val="12"/>
+        </w:numPr>
+      </w:pPr>
+      <w:r>
+        <w:t>We create a Docker file (plain text file) – which will have command / configuration. The configuration defined what different program it contains and what it does when it starts as a container.</w:t>
+      </w:r>
+    </w:p>
+    <w:p>
+      <w:pPr>
+        <w:pStyle w:val="NoSpacing"/>
+        <w:numPr>
+          <w:ilvl w:val="0"/>
+          <w:numId w:val="12"/>
+        </w:numPr>
+      </w:pPr>
+      <w:r>
+        <w:t>Once the docker file is created. It is supplied to docker client (docker cli) which in-turn provide the file to docker server. The docker server finally does the heavy lifting to create Docker image.</w:t>
+      </w:r>
+    </w:p>
+    <w:p>
+      <w:pPr>
+        <w:pStyle w:val="Heading3"/>
+        <w:pBdr>
+          <w:bottom w:val="single" w:sz="6" w:space="1" w:color="auto"/>
+        </w:pBdr>
+        <w:rPr>
+          <w:noProof/>
+        </w:rPr>
+      </w:pPr>
+      <w:r>
+        <w:rPr>
+          <w:noProof/>
+        </w:rPr>
+        <w:t>CREATING A DOCKER FILE</w:t>
+      </w:r>
+    </w:p>
+    <w:p>
+      <w:pPr>
+        <w:pStyle w:val="NoSpacing"/>
+      </w:pPr>
+    </w:p>
+    <w:tbl>
+      <w:tblPr>
+        <w:tblStyle w:val="TableGrid"/>
+        <w:tblW w:w="0" w:type="auto"/>
+        <w:tblLook w:val="04A0" w:firstRow="1" w:lastRow="0" w:firstColumn="1" w:lastColumn="0" w:noHBand="0" w:noVBand="1"/>
+      </w:tblPr>
+      <w:tblGrid>
+        <w:gridCol w:w="4570"/>
+        <w:gridCol w:w="6220"/>
+      </w:tblGrid>
+      <w:tr>
+        <w:tc>
+          <w:tcPr>
+            <w:tcW w:w="3865" w:type="dxa"/>
+          </w:tcPr>
+          <w:p>
+            <w:pPr>
+              <w:pStyle w:val="NoSpacing"/>
+            </w:pPr>
+            <w:r>
+              <w:rPr>
+                <w:noProof/>
+              </w:rPr>
+              <w:drawing>
+                <wp:inline distT="0" distB="0" distL="0" distR="0" wp14:anchorId="5594581A" wp14:editId="7B0FDA8B">
+                  <wp:extent cx="2352675" cy="2087283"/>
+                  <wp:effectExtent l="0" t="0" r="0" b="8255"/>
+                  <wp:docPr id="17" name="Picture 17"/>
+                  <wp:cNvGraphicFramePr>
+                    <a:graphicFrameLocks xmlns:a="http://schemas.openxmlformats.org/drawingml/2006/main" noChangeAspect="1"/>
+                  </wp:cNvGraphicFramePr>
+                  <a:graphic xmlns:a="http://schemas.openxmlformats.org/drawingml/2006/main">
+                    <a:graphicData uri="http://schemas.openxmlformats.org/drawingml/2006/picture">
+                      <pic:pic xmlns:pic="http://schemas.openxmlformats.org/drawingml/2006/picture">
+                        <pic:nvPicPr>
+                          <pic:cNvPr id="1" name=""/>
+                          <pic:cNvPicPr/>
+                        </pic:nvPicPr>
+                        <pic:blipFill>
+                          <a:blip r:embed="rId25"/>
+                          <a:stretch>
+                            <a:fillRect/>
+                          </a:stretch>
+                        </pic:blipFill>
+                        <pic:spPr>
+                          <a:xfrm>
+                            <a:off x="0" y="0"/>
+                            <a:ext cx="2361706" cy="2095295"/>
+                          </a:xfrm>
+                          <a:prstGeom prst="rect">
+                            <a:avLst/>
+                          </a:prstGeom>
+                        </pic:spPr>
+                      </pic:pic>
+                    </a:graphicData>
+                  </a:graphic>
+                </wp:inline>
+              </w:drawing>
+            </w:r>
+          </w:p>
+        </w:tc>
+        <w:tc>
+          <w:tcPr>
+            <w:tcW w:w="6925" w:type="dxa"/>
+          </w:tcPr>
+          <w:p>
+            <w:pPr>
+              <w:pStyle w:val="NoSpacing"/>
+              <w:rPr>
+                <w:b/>
+                <w:bCs/>
+              </w:rPr>
+            </w:pPr>
+            <w:r>
+              <w:rPr>
+                <w:b/>
+                <w:bCs/>
+              </w:rPr>
+              <w:t>EXAMPLE: CREATE A</w:t>
+            </w:r>
+            <w:r>
+              <w:rPr>
+                <w:b/>
+                <w:bCs/>
+              </w:rPr>
+              <w:t>N</w:t>
+            </w:r>
+            <w:r>
+              <w:rPr>
+                <w:b/>
+                <w:bCs/>
+              </w:rPr>
+              <w:t xml:space="preserve"> IMAGE THAT RUNS REDIS SERVER</w:t>
+            </w:r>
+          </w:p>
+          <w:p>
+            <w:pPr>
+              <w:pStyle w:val="NoSpacing"/>
+              <w:jc w:val="center"/>
+              <w:rPr>
+                <w:b/>
+                <w:bCs/>
+              </w:rPr>
+            </w:pPr>
+            <w:r>
+              <w:rPr>
+                <w:noProof/>
+              </w:rPr>
+              <w:drawing>
+                <wp:inline distT="0" distB="0" distL="0" distR="0" wp14:anchorId="4978ED56" wp14:editId="3F35CE97">
+                  <wp:extent cx="1619250" cy="714375"/>
+                  <wp:effectExtent l="0" t="0" r="0" b="9525"/>
+                  <wp:docPr id="23" name="Picture 23"/>
+                  <wp:cNvGraphicFramePr>
+                    <a:graphicFrameLocks xmlns:a="http://schemas.openxmlformats.org/drawingml/2006/main" noChangeAspect="1"/>
+                  </wp:cNvGraphicFramePr>
+                  <a:graphic xmlns:a="http://schemas.openxmlformats.org/drawingml/2006/main">
+                    <a:graphicData uri="http://schemas.openxmlformats.org/drawingml/2006/picture">
+                      <pic:pic xmlns:pic="http://schemas.openxmlformats.org/drawingml/2006/picture">
+                        <pic:nvPicPr>
+                          <pic:cNvPr id="1" name=""/>
+                          <pic:cNvPicPr/>
+                        </pic:nvPicPr>
+                        <pic:blipFill>
+                          <a:blip r:embed="rId26"/>
+                          <a:stretch>
+                            <a:fillRect/>
+                          </a:stretch>
+                        </pic:blipFill>
+                        <pic:spPr>
+                          <a:xfrm>
+                            <a:off x="0" y="0"/>
+                            <a:ext cx="1619250" cy="714375"/>
+                          </a:xfrm>
+                          <a:prstGeom prst="rect">
+                            <a:avLst/>
+                          </a:prstGeom>
+                        </pic:spPr>
+                      </pic:pic>
+                    </a:graphicData>
+                  </a:graphic>
+                </wp:inline>
+              </w:drawing>
+            </w:r>
+          </w:p>
+          <w:p>
+            <w:pPr>
+              <w:pStyle w:val="NoSpacing"/>
+            </w:pPr>
+            <w:r>
+              <w:t xml:space="preserve">After creating a docker </w:t>
+            </w:r>
+            <w:proofErr w:type="gramStart"/>
+            <w:r>
+              <w:t>file .</w:t>
+            </w:r>
+            <w:proofErr w:type="gramEnd"/>
+          </w:p>
+          <w:tbl>
+            <w:tblPr>
+              <w:tblStyle w:val="TableGrid"/>
+              <w:tblW w:w="0" w:type="auto"/>
+              <w:tblLook w:val="04A0" w:firstRow="1" w:lastRow="0" w:firstColumn="1" w:lastColumn="0" w:noHBand="0" w:noVBand="1"/>
+            </w:tblPr>
+            <w:tblGrid>
+              <w:gridCol w:w="2283"/>
+              <w:gridCol w:w="2430"/>
+            </w:tblGrid>
+            <w:tr>
+              <w:tc>
+                <w:tcPr>
+                  <w:tcW w:w="2714" w:type="dxa"/>
+                </w:tcPr>
+                <w:p>
+                  <w:pPr>
+                    <w:pStyle w:val="NoSpacing"/>
+                  </w:pPr>
+                  <w:r>
+                    <w:t>TO BUILD THE DOCKER IMAGE</w:t>
+                  </w:r>
+                </w:p>
+              </w:tc>
+              <w:tc>
+                <w:tcPr>
+                  <w:tcW w:w="2714" w:type="dxa"/>
+                </w:tcPr>
+                <w:p>
+                  <w:pPr>
+                    <w:pStyle w:val="NoSpacing"/>
+                  </w:pPr>
+                  <w:r>
+                    <w:rPr>
+                      <w:b/>
+                      <w:bCs/>
+                      <w:i/>
+                      <w:iCs/>
+                    </w:rPr>
+                    <w:t xml:space="preserve">docker </w:t>
+                  </w:r>
+                  <w:proofErr w:type="gramStart"/>
+                  <w:r>
+                    <w:rPr>
+                      <w:b/>
+                      <w:bCs/>
+                      <w:i/>
+                      <w:iCs/>
+                    </w:rPr>
+                    <w:t>build .</w:t>
+                  </w:r>
+                  <w:proofErr w:type="gramEnd"/>
+                </w:p>
+              </w:tc>
+            </w:tr>
+            <w:tr>
+              <w:tc>
+                <w:tcPr>
+                  <w:tcW w:w="2714" w:type="dxa"/>
+                </w:tcPr>
+                <w:p>
+                  <w:pPr>
+                    <w:pStyle w:val="NoSpacing"/>
+                  </w:pPr>
+                  <w:r>
+                    <w:t>TO RUN THE DOCKER IMAGE</w:t>
+                  </w:r>
+                </w:p>
+              </w:tc>
+              <w:tc>
+                <w:tcPr>
+                  <w:tcW w:w="2714" w:type="dxa"/>
+                </w:tcPr>
+                <w:p>
+                  <w:pPr>
+                    <w:pStyle w:val="NoSpacing"/>
+                  </w:pPr>
+                  <w:r>
+                    <w:t>docker run &lt;</w:t>
+                  </w:r>
+                  <w:proofErr w:type="spellStart"/>
+                  <w:r>
+                    <w:t>image</w:t>
+                  </w:r>
+                  <w:r>
+                    <w:t>_name</w:t>
+                  </w:r>
+                  <w:proofErr w:type="spellEnd"/>
+                  <w:r>
+                    <w:t>&gt;</w:t>
+                  </w:r>
+                </w:p>
+              </w:tc>
+            </w:tr>
+          </w:tbl>
+          <w:p>
+            <w:pPr>
+              <w:pStyle w:val="NoSpacing"/>
+            </w:pPr>
+          </w:p>
+        </w:tc>
+      </w:tr>
+      <w:tr>
+        <w:tc>
+          <w:tcPr>
+            <w:tcW w:w="10790" w:type="dxa"/>
+            <w:gridSpan w:val="2"/>
+          </w:tcPr>
+          <w:p>
+            <w:pPr>
+              <w:pStyle w:val="NoSpacing"/>
+              <w:rPr>
+                <w:b/>
+                <w:bCs/>
+                <w:noProof/>
+                <w:color w:val="2F5496" w:themeColor="accent1" w:themeShade="BF"/>
+              </w:rPr>
+            </w:pPr>
+            <w:r>
+              <w:rPr>
+                <w:b/>
+                <w:bCs/>
+                <w:noProof/>
+                <w:color w:val="2F5496" w:themeColor="accent1" w:themeShade="BF"/>
+              </w:rPr>
+              <w:t>DOCKER FILE</w:t>
+            </w:r>
+          </w:p>
+          <w:p>
+            <w:pPr>
+              <w:pStyle w:val="NoSpacing"/>
+              <w:jc w:val="center"/>
+              <w:rPr>
+                <w:b/>
+                <w:bCs/>
+              </w:rPr>
+            </w:pPr>
+            <w:r>
+              <w:rPr>
+                <w:noProof/>
+              </w:rPr>
+              <w:lastRenderedPageBreak/>
+              <w:drawing>
+                <wp:inline distT="0" distB="0" distL="0" distR="0" wp14:anchorId="643FE6A9" wp14:editId="012B93EE">
+                  <wp:extent cx="4724400" cy="2045529"/>
+                  <wp:effectExtent l="0" t="0" r="0" b="0"/>
+                  <wp:docPr id="22" name="Picture 22"/>
+                  <wp:cNvGraphicFramePr>
+                    <a:graphicFrameLocks xmlns:a="http://schemas.openxmlformats.org/drawingml/2006/main" noChangeAspect="1"/>
+                  </wp:cNvGraphicFramePr>
+                  <a:graphic xmlns:a="http://schemas.openxmlformats.org/drawingml/2006/main">
+                    <a:graphicData uri="http://schemas.openxmlformats.org/drawingml/2006/picture">
+                      <pic:pic xmlns:pic="http://schemas.openxmlformats.org/drawingml/2006/picture">
+                        <pic:nvPicPr>
+                          <pic:cNvPr id="1" name=""/>
+                          <pic:cNvPicPr/>
+                        </pic:nvPicPr>
+                        <pic:blipFill>
+                          <a:blip r:embed="rId27"/>
+                          <a:stretch>
+                            <a:fillRect/>
+                          </a:stretch>
+                        </pic:blipFill>
+                        <pic:spPr>
+                          <a:xfrm>
+                            <a:off x="0" y="0"/>
+                            <a:ext cx="4734399" cy="2049858"/>
+                          </a:xfrm>
+                          <a:prstGeom prst="rect">
+                            <a:avLst/>
+                          </a:prstGeom>
+                        </pic:spPr>
+                      </pic:pic>
+                    </a:graphicData>
+                  </a:graphic>
+                </wp:inline>
+              </w:drawing>
+            </w:r>
+          </w:p>
+        </w:tc>
+      </w:tr>
+      <w:tr>
+        <w:tc>
+          <w:tcPr>
+            <w:tcW w:w="10790" w:type="dxa"/>
+            <w:gridSpan w:val="2"/>
+          </w:tcPr>
+          <w:p>
+            <w:pPr>
+              <w:pStyle w:val="NoSpacing"/>
+              <w:rPr>
+                <w:noProof/>
+              </w:rPr>
+            </w:pPr>
+            <w:r>
+              <w:rPr>
+                <w:noProof/>
+              </w:rPr>
+              <w:lastRenderedPageBreak/>
+              <w:t>RUNNING AND BUILDING A DOCKER IMAGE</w:t>
+            </w:r>
+          </w:p>
+          <w:p>
+            <w:pPr>
+              <w:pStyle w:val="NoSpacing"/>
+              <w:rPr>
+                <w:b/>
+                <w:bCs/>
+                <w:noProof/>
+                <w:color w:val="2F5496" w:themeColor="accent1" w:themeShade="BF"/>
+              </w:rPr>
+            </w:pPr>
+            <w:r>
+              <w:rPr>
+                <w:noProof/>
+              </w:rPr>
+              <w:drawing>
+                <wp:inline distT="0" distB="0" distL="0" distR="0" wp14:anchorId="11DCD3E5" wp14:editId="5FB9AE10">
+                  <wp:extent cx="6858000" cy="2987675"/>
+                  <wp:effectExtent l="0" t="0" r="0" b="3175"/>
+                  <wp:docPr id="24" name="Picture 24"/>
+                  <wp:cNvGraphicFramePr>
+                    <a:graphicFrameLocks xmlns:a="http://schemas.openxmlformats.org/drawingml/2006/main" noChangeAspect="1"/>
+                  </wp:cNvGraphicFramePr>
+                  <a:graphic xmlns:a="http://schemas.openxmlformats.org/drawingml/2006/main">
+                    <a:graphicData uri="http://schemas.openxmlformats.org/drawingml/2006/picture">
+                      <pic:pic xmlns:pic="http://schemas.openxmlformats.org/drawingml/2006/picture">
+                        <pic:nvPicPr>
+                          <pic:cNvPr id="1" name=""/>
+                          <pic:cNvPicPr/>
+                        </pic:nvPicPr>
+                        <pic:blipFill>
+                          <a:blip r:embed="rId28"/>
+                          <a:stretch>
+                            <a:fillRect/>
+                          </a:stretch>
+                        </pic:blipFill>
+                        <pic:spPr>
+                          <a:xfrm>
+                            <a:off x="0" y="0"/>
+                            <a:ext cx="6858000" cy="2987675"/>
+                          </a:xfrm>
+                          <a:prstGeom prst="rect">
+                            <a:avLst/>
+                          </a:prstGeom>
+                        </pic:spPr>
+                      </pic:pic>
+                    </a:graphicData>
+                  </a:graphic>
+                </wp:inline>
+              </w:drawing>
+            </w:r>
+          </w:p>
+        </w:tc>
+      </w:tr>
+    </w:tbl>
+    <w:p>
+      <w:pPr>
+        <w:pStyle w:val="Heading4"/>
+        <w:pBdr>
+          <w:bottom w:val="single" w:sz="6" w:space="1" w:color="auto"/>
+        </w:pBdr>
+      </w:pPr>
+      <w:r>
+        <w:t>DOCKERFILE IN DETAILS</w:t>
+      </w:r>
+    </w:p>
+    <w:p>
+      <w:pPr>
+        <w:pStyle w:val="NoSpacing"/>
+      </w:pPr>
+    </w:p>
+    <w:tbl>
+      <w:tblPr>
+        <w:tblStyle w:val="TableGrid"/>
+        <w:tblW w:w="0" w:type="auto"/>
+        <w:tblLook w:val="04A0" w:firstRow="1" w:lastRow="0" w:firstColumn="1" w:lastColumn="0" w:noHBand="0" w:noVBand="1"/>
+      </w:tblPr>
+      <w:tblGrid>
+        <w:gridCol w:w="4855"/>
+        <w:gridCol w:w="5935"/>
+      </w:tblGrid>
+      <w:tr>
+        <w:trPr>
+          <w:trHeight w:val="3212"/>
+        </w:trPr>
+        <w:tc>
+          <w:tcPr>
+            <w:tcW w:w="4855" w:type="dxa"/>
+          </w:tcPr>
+          <w:p>
+            <w:pPr>
+              <w:pStyle w:val="NoSpacing"/>
+            </w:pPr>
+            <w:r>
+              <w:rPr>
+                <w:noProof/>
+              </w:rPr>
+              <w:drawing>
+                <wp:inline distT="0" distB="0" distL="0" distR="0" wp14:anchorId="236FC55D" wp14:editId="11F352E9">
+                  <wp:extent cx="2933700" cy="1996700"/>
+                  <wp:effectExtent l="0" t="0" r="0" b="3810"/>
+                  <wp:docPr id="25" name="Picture 25"/>
+                  <wp:cNvGraphicFramePr>
+                    <a:graphicFrameLocks xmlns:a="http://schemas.openxmlformats.org/drawingml/2006/main" noChangeAspect="1"/>
+                  </wp:cNvGraphicFramePr>
+                  <a:graphic xmlns:a="http://schemas.openxmlformats.org/drawingml/2006/main">
+                    <a:graphicData uri="http://schemas.openxmlformats.org/drawingml/2006/picture">
+                      <pic:pic xmlns:pic="http://schemas.openxmlformats.org/drawingml/2006/picture">
+                        <pic:nvPicPr>
+                          <pic:cNvPr id="1" name=""/>
+                          <pic:cNvPicPr/>
+                        </pic:nvPicPr>
+                        <pic:blipFill>
+                          <a:blip r:embed="rId29"/>
+                          <a:stretch>
+                            <a:fillRect/>
+                          </a:stretch>
+                        </pic:blipFill>
+                        <pic:spPr>
+                          <a:xfrm>
+                            <a:off x="0" y="0"/>
+                            <a:ext cx="2941119" cy="2001750"/>
+                          </a:xfrm>
+                          <a:prstGeom prst="rect">
+                            <a:avLst/>
+                          </a:prstGeom>
+                        </pic:spPr>
+                      </pic:pic>
+                    </a:graphicData>
+                  </a:graphic>
+                </wp:inline>
+              </w:drawing>
+            </w:r>
+          </w:p>
+        </w:tc>
+        <w:tc>
+          <w:tcPr>
+            <w:tcW w:w="5935" w:type="dxa"/>
+          </w:tcPr>
+          <w:p>
+            <w:pPr>
+              <w:pStyle w:val="NoSpacing"/>
+              <w:numPr>
+                <w:ilvl w:val="0"/>
+                <w:numId w:val="11"/>
+              </w:numPr>
+            </w:pPr>
+            <w:r>
+              <w:t xml:space="preserve">Every line in a docker file is called instruction – which instruct to some basic preparation step on the custom </w:t>
+            </w:r>
+          </w:p>
+          <w:p>
+            <w:pPr>
+              <w:pStyle w:val="NoSpacing"/>
+            </w:pPr>
+          </w:p>
+          <w:p>
+            <w:pPr>
+              <w:pStyle w:val="NoSpacing"/>
+              <w:numPr>
+                <w:ilvl w:val="0"/>
+                <w:numId w:val="15"/>
+              </w:numPr>
+              <w:rPr>
+                <w:b/>
+                <w:bCs/>
+              </w:rPr>
+            </w:pPr>
+            <w:r>
+              <w:rPr>
+                <w:b/>
+                <w:bCs/>
+              </w:rPr>
+              <w:t>FROM</w:t>
+            </w:r>
+            <w:r>
+              <w:rPr>
+                <w:b/>
+                <w:bCs/>
+              </w:rPr>
+              <w:t>:</w:t>
+            </w:r>
+            <w:r>
+              <w:rPr>
+                <w:b/>
+                <w:bCs/>
+              </w:rPr>
+              <w:t xml:space="preserve"> </w:t>
+            </w:r>
+            <w:r>
+              <w:t>This is used to specify the docker image we want to use as a base.</w:t>
+            </w:r>
+          </w:p>
+          <w:p>
+            <w:pPr>
+              <w:pStyle w:val="NoSpacing"/>
+              <w:numPr>
+                <w:ilvl w:val="0"/>
+                <w:numId w:val="15"/>
+              </w:numPr>
+              <w:rPr>
+                <w:b/>
+                <w:bCs/>
+              </w:rPr>
+            </w:pPr>
+            <w:r>
+              <w:rPr>
+                <w:b/>
+                <w:bCs/>
+              </w:rPr>
+              <w:t>RU</w:t>
+            </w:r>
+            <w:r>
+              <w:rPr>
+                <w:b/>
+                <w:bCs/>
+              </w:rPr>
+              <w:t xml:space="preserve">N: </w:t>
+            </w:r>
+            <w:r>
+              <w:t>Command while preparing the custom image</w:t>
+            </w:r>
+          </w:p>
+          <w:p>
+            <w:pPr>
+              <w:pStyle w:val="NoSpacing"/>
+              <w:numPr>
+                <w:ilvl w:val="0"/>
+                <w:numId w:val="15"/>
+              </w:numPr>
+              <w:rPr>
+                <w:b/>
+                <w:bCs/>
+              </w:rPr>
+            </w:pPr>
+            <w:r>
+              <w:rPr>
+                <w:b/>
+                <w:bCs/>
+              </w:rPr>
+              <w:t>CMD:</w:t>
+            </w:r>
+            <w:r>
+              <w:rPr>
+                <w:b/>
+                <w:bCs/>
+              </w:rPr>
+              <w:t xml:space="preserve"> </w:t>
+            </w:r>
+            <w:r>
+              <w:t xml:space="preserve">What should be executed when the image starts as a container. </w:t>
+            </w:r>
+          </w:p>
+        </w:tc>
+      </w:tr>
+    </w:tbl>
+    <w:p>
+      <w:pPr>
+        <w:pStyle w:val="Heading3"/>
+        <w:pBdr>
+          <w:bottom w:val="single" w:sz="6" w:space="1" w:color="auto"/>
+        </w:pBdr>
+      </w:pPr>
+      <w:r>
+        <w:t>BASE IMAGE</w:t>
+      </w:r>
+    </w:p>
+    <w:p>
+      <w:pPr>
+        <w:pStyle w:val="NoSpacing"/>
+        <w:numPr>
+          <w:ilvl w:val="0"/>
+          <w:numId w:val="11"/>
+        </w:numPr>
+      </w:pPr>
+      <w:r>
+        <w:t xml:space="preserve">To understand the concept of base image – lets understand this with an analogy. </w:t>
+      </w:r>
+    </w:p>
+    <w:p>
+      <w:pPr>
+        <w:pStyle w:val="NoSpacing"/>
+        <w:numPr>
+          <w:ilvl w:val="0"/>
+          <w:numId w:val="11"/>
+        </w:numPr>
+      </w:pPr>
+      <w:r>
+        <w:t>The analogy can be writing a docker file is equivalent to installing the Chrome in a computer with no OS.</w:t>
+      </w:r>
+    </w:p>
+    <w:p>
+      <w:pPr>
+        <w:pStyle w:val="NoSpacing"/>
+        <w:ind w:left="360"/>
+        <w:jc w:val="center"/>
+      </w:pPr>
+      <w:r>
+        <w:rPr>
+          <w:noProof/>
+        </w:rPr>
+        <w:drawing>
+          <wp:inline distT="0" distB="0" distL="0" distR="0" wp14:anchorId="17E30CA4" wp14:editId="5BFFDD19">
+            <wp:extent cx="4343400" cy="587939"/>
+            <wp:effectExtent l="19050" t="19050" r="19050" b="22225"/>
+            <wp:docPr id="26" name="Picture 26"/>
+            <wp:cNvGraphicFramePr>
+              <a:graphicFrameLocks xmlns:a="http://schemas.openxmlformats.org/drawingml/2006/main" noChangeAspect="1"/>
+            </wp:cNvGraphicFramePr>
+            <a:graphic xmlns:a="http://schemas.openxmlformats.org/drawingml/2006/main">
+              <a:graphicData uri="http://schemas.openxmlformats.org/drawingml/2006/picture">
+                <pic:pic xmlns:pic="http://schemas.openxmlformats.org/drawingml/2006/picture">
+                  <pic:nvPicPr>
+                    <pic:cNvPr id="1" name=""/>
+                    <pic:cNvPicPr/>
+                  </pic:nvPicPr>
+                  <pic:blipFill>
+                    <a:blip r:embed="rId30"/>
+                    <a:stretch>
+                      <a:fillRect/>
+                    </a:stretch>
+                  </pic:blipFill>
+                  <pic:spPr>
+                    <a:xfrm>
+                      <a:off x="0" y="0"/>
+                      <a:ext cx="4453476" cy="602839"/>
+                    </a:xfrm>
+                    <a:prstGeom prst="rect">
+                      <a:avLst/>
+                    </a:prstGeom>
+                    <a:ln>
+                      <a:solidFill>
+                        <a:schemeClr val="accent1"/>
+                      </a:solidFill>
+                    </a:ln>
+                  </pic:spPr>
+                </pic:pic>
+              </a:graphicData>
+            </a:graphic>
+          </wp:inline>
+        </w:drawing>
+      </w:r>
+    </w:p>
+    <w:tbl>
+      <w:tblPr>
+        <w:tblStyle w:val="TableGrid"/>
+        <w:tblW w:w="0" w:type="auto"/>
+        <w:tblLook w:val="04A0" w:firstRow="1" w:lastRow="0" w:firstColumn="1" w:lastColumn="0" w:noHBand="0" w:noVBand="1"/>
+      </w:tblPr>
+      <w:tblGrid>
+        <w:gridCol w:w="5395"/>
+        <w:gridCol w:w="5395"/>
+      </w:tblGrid>
+      <w:tr>
+        <w:trPr>
+          <w:trHeight w:val="3680"/>
+        </w:trPr>
+        <w:tc>
+          <w:tcPr>
+            <w:tcW w:w="5395" w:type="dxa"/>
+          </w:tcPr>
+          <w:p>
+            <w:pPr>
+              <w:pStyle w:val="NoSpacing"/>
+            </w:pPr>
+            <w:r>
+              <w:rPr>
+                <w:noProof/>
+              </w:rPr>
+              <w:lastRenderedPageBreak/>
+              <w:drawing>
+                <wp:inline distT="0" distB="0" distL="0" distR="0" wp14:anchorId="076630BD" wp14:editId="002C68E6">
+                  <wp:extent cx="3087593" cy="2238375"/>
+                  <wp:effectExtent l="0" t="0" r="0" b="0"/>
+                  <wp:docPr id="27" name="Picture 27"/>
+                  <wp:cNvGraphicFramePr>
+                    <a:graphicFrameLocks xmlns:a="http://schemas.openxmlformats.org/drawingml/2006/main" noChangeAspect="1"/>
+                  </wp:cNvGraphicFramePr>
+                  <a:graphic xmlns:a="http://schemas.openxmlformats.org/drawingml/2006/main">
+                    <a:graphicData uri="http://schemas.openxmlformats.org/drawingml/2006/picture">
+                      <pic:pic xmlns:pic="http://schemas.openxmlformats.org/drawingml/2006/picture">
+                        <pic:nvPicPr>
+                          <pic:cNvPr id="1" name=""/>
+                          <pic:cNvPicPr/>
+                        </pic:nvPicPr>
+                        <pic:blipFill>
+                          <a:blip r:embed="rId31"/>
+                          <a:stretch>
+                            <a:fillRect/>
+                          </a:stretch>
+                        </pic:blipFill>
+                        <pic:spPr>
+                          <a:xfrm>
+                            <a:off x="0" y="0"/>
+                            <a:ext cx="3099598" cy="2247078"/>
+                          </a:xfrm>
+                          <a:prstGeom prst="rect">
+                            <a:avLst/>
+                          </a:prstGeom>
+                        </pic:spPr>
+                      </pic:pic>
+                    </a:graphicData>
+                  </a:graphic>
+                </wp:inline>
+              </w:drawing>
+            </w:r>
+          </w:p>
+        </w:tc>
+        <w:tc>
+          <w:tcPr>
+            <w:tcW w:w="5395" w:type="dxa"/>
+          </w:tcPr>
+          <w:p>
+            <w:pPr>
+              <w:pStyle w:val="NoSpacing"/>
+              <w:numPr>
+                <w:ilvl w:val="0"/>
+                <w:numId w:val="16"/>
+              </w:numPr>
+            </w:pPr>
+            <w:r>
+              <w:t xml:space="preserve">Specifying the base image is equivalent to installing </w:t>
+            </w:r>
+            <w:r>
+              <w:t>an</w:t>
+            </w:r>
+            <w:r>
+              <w:t xml:space="preserve"> OS in a computer.</w:t>
+            </w:r>
+          </w:p>
+          <w:p>
+            <w:pPr>
+              <w:pStyle w:val="NoSpacing"/>
+              <w:ind w:left="360"/>
+              <w:jc w:val="center"/>
+              <w:rPr>
+                <w:b/>
+                <w:bCs/>
+                <w:i/>
+                <w:iCs/>
+              </w:rPr>
+            </w:pPr>
+            <w:proofErr w:type="spellStart"/>
+            <w:r>
+              <w:rPr>
+                <w:b/>
+                <w:bCs/>
+                <w:i/>
+                <w:iCs/>
+              </w:rPr>
+              <w:t>apk</w:t>
+            </w:r>
+            <w:proofErr w:type="spellEnd"/>
+            <w:r>
+              <w:rPr>
+                <w:b/>
+                <w:bCs/>
+                <w:i/>
+                <w:iCs/>
+              </w:rPr>
+              <w:t xml:space="preserve"> add --update </w:t>
+            </w:r>
+            <w:proofErr w:type="spellStart"/>
+            <w:r>
+              <w:rPr>
+                <w:b/>
+                <w:bCs/>
+                <w:i/>
+                <w:iCs/>
+              </w:rPr>
+              <w:t>redis</w:t>
+            </w:r>
+            <w:proofErr w:type="spellEnd"/>
+          </w:p>
+          <w:p>
+            <w:pPr>
+              <w:pStyle w:val="NoSpacing"/>
+            </w:pPr>
+            <w:r>
+              <w:t xml:space="preserve">This is not a docker </w:t>
+            </w:r>
+            <w:r>
+              <w:t>command- “</w:t>
+            </w:r>
+            <w:proofErr w:type="spellStart"/>
+            <w:r>
+              <w:rPr>
+                <w:b/>
+                <w:bCs/>
+              </w:rPr>
+              <w:t>apk</w:t>
+            </w:r>
+            <w:proofErr w:type="spellEnd"/>
+            <w:r>
+              <w:t xml:space="preserve">” is a package manager which is built in the alpine image – which can download and install </w:t>
+            </w:r>
+            <w:proofErr w:type="spellStart"/>
+            <w:r>
+              <w:t>redis</w:t>
+            </w:r>
+            <w:proofErr w:type="spellEnd"/>
+            <w:r>
+              <w:t>.</w:t>
+            </w:r>
+          </w:p>
+          <w:p>
+            <w:pPr>
+              <w:pStyle w:val="NoSpacing"/>
+            </w:pPr>
+            <w:r>
+              <w:t>“This is how base image helps in preparing the custom images”</w:t>
+            </w:r>
+          </w:p>
+        </w:tc>
+      </w:tr>
+    </w:tbl>
+    <w:p>
+      <w:pPr>
+        <w:pStyle w:val="Heading2"/>
+        <w:pBdr>
+          <w:bottom w:val="single" w:sz="6" w:space="1" w:color="auto"/>
+        </w:pBdr>
+      </w:pPr>
+      <w:r>
+        <w:t>DOCKER BUILD PROCESS</w:t>
       </w:r>
     </w:p>
     <w:p/>
     <w:p>
       <w:pPr>
-        <w:pStyle w:val="ListParagraph"/>
-        <w:ind w:left="360"/>
+        <w:pStyle w:val="NoSpacing"/>
+        <w:jc w:val="center"/>
+      </w:pPr>
+      <w:r>
+        <w:rPr>
+          <w:noProof/>
+        </w:rPr>
+        <w:lastRenderedPageBreak/>
+        <w:drawing>
+          <wp:inline distT="0" distB="0" distL="0" distR="0" wp14:anchorId="3BF93322" wp14:editId="2F79925C">
+            <wp:extent cx="4829175" cy="7595787"/>
+            <wp:effectExtent l="19050" t="19050" r="9525" b="24765"/>
+            <wp:docPr id="29" name="Picture 29"/>
+            <wp:cNvGraphicFramePr>
+              <a:graphicFrameLocks xmlns:a="http://schemas.openxmlformats.org/drawingml/2006/main" noChangeAspect="1"/>
+            </wp:cNvGraphicFramePr>
+            <a:graphic xmlns:a="http://schemas.openxmlformats.org/drawingml/2006/main">
+              <a:graphicData uri="http://schemas.openxmlformats.org/drawingml/2006/picture">
+                <pic:pic xmlns:pic="http://schemas.openxmlformats.org/drawingml/2006/picture">
+                  <pic:nvPicPr>
+                    <pic:cNvPr id="1" name=""/>
+                    <pic:cNvPicPr/>
+                  </pic:nvPicPr>
+                  <pic:blipFill>
+                    <a:blip r:embed="rId32"/>
+                    <a:stretch>
+                      <a:fillRect/>
+                    </a:stretch>
+                  </pic:blipFill>
+                  <pic:spPr>
+                    <a:xfrm>
+                      <a:off x="0" y="0"/>
+                      <a:ext cx="4831096" cy="7598809"/>
+                    </a:xfrm>
+                    <a:prstGeom prst="rect">
+                      <a:avLst/>
+                    </a:prstGeom>
+                    <a:ln>
+                      <a:solidFill>
+                        <a:schemeClr val="accent1"/>
+                      </a:solidFill>
+                    </a:ln>
+                  </pic:spPr>
+                </pic:pic>
+              </a:graphicData>
+            </a:graphic>
+          </wp:inline>
+        </w:drawing>
+      </w:r>
+    </w:p>
+    <w:p/>
+    <w:p>
+      <w:pPr>
+        <w:pStyle w:val="NoSpacing"/>
+      </w:pPr>
+    </w:p>
+    <w:p>
+      <w:pPr>
+        <w:pStyle w:val="NoSpacing"/>
       </w:pPr>
       <w:r>
         <w:t xml:space="preserve"> </w:t>
@@ -3113,30 +4342,34 @@
         </w:rPr>
       </w:pPr>
     </w:p>
-    <w:p/>
     <w:p>
       <w:pPr>
-        <w:jc w:val="center"/>
+        <w:pStyle w:val="NoSpacing"/>
       </w:pPr>
     </w:p>
     <w:p>
       <w:pPr>
-        <w:jc w:val="center"/>
+        <w:pStyle w:val="NoSpacing"/>
       </w:pPr>
     </w:p>
     <w:p>
       <w:pPr>
-        <w:jc w:val="center"/>
+        <w:pStyle w:val="NoSpacing"/>
       </w:pPr>
     </w:p>
     <w:p>
       <w:pPr>
-        <w:jc w:val="center"/>
+        <w:pStyle w:val="NoSpacing"/>
       </w:pPr>
     </w:p>
     <w:p>
       <w:pPr>
-        <w:jc w:val="center"/>
+        <w:pStyle w:val="NoSpacing"/>
+      </w:pPr>
+    </w:p>
+    <w:p>
+      <w:pPr>
+        <w:pStyle w:val="NoSpacing"/>
       </w:pPr>
       <w:r>
         <w:rPr>
@@ -3156,8 +4389,97 @@
 </file>
 
 <file path=word/numbering.xml><?xml version="1.0" encoding="utf-8"?>
-<w:numbering xmlns:wpc="http://schemas.microsoft.com/office/word/2010/wordprocessingCanvas" xmlns:cx="http://schemas.microsoft.com/office/drawing/2014/chartex" xmlns:cx1="http://schemas.microsoft.com/office/drawing/2015/9/8/chartex" xmlns:cx2="http://schemas.microsoft.com/office/drawing/2015/10/21/chartex" xmlns:cx3="http://schemas.microsoft.com/office/drawing/2016/5/9/chartex" xmlns:cx4="http://schemas.microsoft.com/office/drawing/2016/5/10/chartex" xmlns:cx5="http://schemas.microsoft.com/office/drawing/2016/5/11/chartex" xmlns:cx6="http://schemas.microsoft.com/office/drawing/2016/5/12/chartex" xmlns:cx7="http://schemas.microsoft.com/office/drawing/2016/5/13/chartex" xmlns:cx8="http://schemas.microsoft.com/office/drawing/2016/5/14/chartex" xmlns:mc="http://schemas.openxmlformats.org/markup-compatibility/2006" xmlns:aink="http://schemas.microsoft.com/office/drawing/2016/ink" xmlns:am3d="http://schemas.microsoft.com/office/drawing/2017/model3d" xmlns:o="urn:schemas-microsoft-com:office:office" xmlns:r="http://schemas.openxmlformats.org/officeDocument/2006/relationships" xmlns:m="http://schemas.openxmlformats.org/officeDocument/2006/math" xmlns:v="urn:schemas-microsoft-com:vml" xmlns:wp14="http://schemas.microsoft.com/office/word/2010/wordprocessingDrawing" xmlns:wp="http://schemas.openxmlformats.org/drawingml/2006/wordprocessingDrawing" xmlns:w10="urn:schemas-microsoft-com:office:word" xmlns:w="http://schemas.openxmlformats.org/wordprocessingml/2006/main" xmlns:w14="http://schemas.microsoft.com/office/word/2010/wordml" xmlns:w15="http://schemas.microsoft.com/office/word/2012/wordml" xmlns:w16cex="http://schemas.microsoft.com/office/word/2018/wordml/cex" xmlns:w16cid="http://schemas.microsoft.com/office/word/2016/wordml/cid" xmlns:w16="http://schemas.microsoft.com/office/word/2018/wordml" xmlns:w16se="http://schemas.microsoft.com/office/word/2015/wordml/symex" xmlns:wpg="http://schemas.microsoft.com/office/word/2010/wordprocessingGroup" xmlns:wpi="http://schemas.microsoft.com/office/word/2010/wordprocessingInk" xmlns:wne="http://schemas.microsoft.com/office/word/2006/wordml" xmlns:wps="http://schemas.microsoft.com/office/word/2010/wordprocessingShape" mc:Ignorable="w14 w15 w16se w16cid w16 w16cex wp14">
+<w:numbering xmlns:wpc="http://schemas.microsoft.com/office/word/2010/wordprocessingCanvas" xmlns:cx="http://schemas.microsoft.com/office/drawing/2014/chartex" xmlns:cx1="http://schemas.microsoft.com/office/drawing/2015/9/8/chartex" xmlns:cx2="http://schemas.microsoft.com/office/drawing/2015/10/21/chartex" xmlns:cx3="http://schemas.microsoft.com/office/drawing/2016/5/9/chartex" xmlns:cx4="http://schemas.microsoft.com/office/drawing/2016/5/10/chartex" xmlns:cx5="http://schemas.microsoft.com/office/drawing/2016/5/11/chartex" xmlns:cx6="http://schemas.microsoft.com/office/drawing/2016/5/12/chartex" xmlns:cx7="http://schemas.microsoft.com/office/drawing/2016/5/13/chartex" xmlns:cx8="http://schemas.microsoft.com/office/drawing/2016/5/14/chartex" xmlns:mc="http://schemas.openxmlformats.org/markup-compatibility/2006" xmlns:aink="http://schemas.microsoft.com/office/drawing/2016/ink" xmlns:am3d="http://schemas.microsoft.com/office/drawing/2017/model3d" xmlns:o="urn:schemas-microsoft-com:office:office" xmlns:r="http://schemas.openxmlformats.org/officeDocument/2006/relationships" xmlns:m="http://schemas.openxmlformats.org/officeDocument/2006/math" xmlns:v="urn:schemas-microsoft-com:vml" xmlns:wp14="http://schemas.microsoft.com/office/word/2010/wordprocessingDrawing" xmlns:wp="http://schemas.openxmlformats.org/drawingml/2006/wordprocessingDrawing" xmlns:w10="urn:schemas-microsoft-com:office:word" xmlns:w="http://schemas.openxmlformats.org/wordprocessingml/2006/main" xmlns:w14="http://schemas.microsoft.com/office/word/2010/wordml" xmlns:w15="http://schemas.microsoft.com/office/word/2012/wordml" xmlns:w16cex="http://schemas.microsoft.com/office/word/2018/wordml/cex" xmlns:w16cid="http://schemas.microsoft.com/office/word/2016/wordml/cid" xmlns:w16="http://schemas.microsoft.com/office/word/2018/wordml" xmlns:w16sdtdh="http://schemas.microsoft.com/office/word/2020/wordml/sdtdatahash" xmlns:w16se="http://schemas.microsoft.com/office/word/2015/wordml/symex" xmlns:wpg="http://schemas.microsoft.com/office/word/2010/wordprocessingGroup" xmlns:wpi="http://schemas.microsoft.com/office/word/2010/wordprocessingInk" xmlns:wne="http://schemas.microsoft.com/office/word/2006/wordml" xmlns:wps="http://schemas.microsoft.com/office/word/2010/wordprocessingShape" mc:Ignorable="w14 w15 w16se w16cid w16 w16cex w16sdtdh wp14">
   <w:abstractNum w:abstractNumId="0" w15:restartNumberingAfterBreak="0">
+    <w:nsid w:val="0A0D410D"/>
+    <w:multiLevelType w:val="hybridMultilevel"/>
+    <w:tmpl w:val="5592298E"/>
+    <w:lvl w:ilvl="0" w:tplc="0409000F">
+      <w:start w:val="1"/>
+      <w:numFmt w:val="decimal"/>
+      <w:lvlText w:val="%1."/>
+      <w:lvlJc w:val="left"/>
+      <w:pPr>
+        <w:ind w:left="360" w:hanging="360"/>
+      </w:pPr>
+      <w:rPr>
+        <w:rFonts w:hint="default"/>
+      </w:rPr>
+    </w:lvl>
+    <w:lvl w:ilvl="1" w:tplc="04090019" w:tentative="1">
+      <w:start w:val="1"/>
+      <w:numFmt w:val="lowerLetter"/>
+      <w:lvlText w:val="%2."/>
+      <w:lvlJc w:val="left"/>
+      <w:pPr>
+        <w:ind w:left="1080" w:hanging="360"/>
+      </w:pPr>
+    </w:lvl>
+    <w:lvl w:ilvl="2" w:tplc="0409001B" w:tentative="1">
+      <w:start w:val="1"/>
+      <w:numFmt w:val="lowerRoman"/>
+      <w:lvlText w:val="%3."/>
+      <w:lvlJc w:val="right"/>
+      <w:pPr>
+        <w:ind w:left="1800" w:hanging="180"/>
+      </w:pPr>
+    </w:lvl>
+    <w:lvl w:ilvl="3" w:tplc="0409000F" w:tentative="1">
+      <w:start w:val="1"/>
+      <w:numFmt w:val="decimal"/>
+      <w:lvlText w:val="%4."/>
+      <w:lvlJc w:val="left"/>
+      <w:pPr>
+        <w:ind w:left="2520" w:hanging="360"/>
+      </w:pPr>
+    </w:lvl>
+    <w:lvl w:ilvl="4" w:tplc="04090019" w:tentative="1">
+      <w:start w:val="1"/>
+      <w:numFmt w:val="lowerLetter"/>
+      <w:lvlText w:val="%5."/>
+      <w:lvlJc w:val="left"/>
+      <w:pPr>
+        <w:ind w:left="3240" w:hanging="360"/>
+      </w:pPr>
+    </w:lvl>
+    <w:lvl w:ilvl="5" w:tplc="0409001B" w:tentative="1">
+      <w:start w:val="1"/>
+      <w:numFmt w:val="lowerRoman"/>
+      <w:lvlText w:val="%6."/>
+      <w:lvlJc w:val="right"/>
+      <w:pPr>
+        <w:ind w:left="3960" w:hanging="180"/>
+      </w:pPr>
+    </w:lvl>
+    <w:lvl w:ilvl="6" w:tplc="0409000F" w:tentative="1">
+      <w:start w:val="1"/>
+      <w:numFmt w:val="decimal"/>
+      <w:lvlText w:val="%7."/>
+      <w:lvlJc w:val="left"/>
+      <w:pPr>
+        <w:ind w:left="4680" w:hanging="360"/>
+      </w:pPr>
+    </w:lvl>
+    <w:lvl w:ilvl="7" w:tplc="04090019" w:tentative="1">
+      <w:start w:val="1"/>
+      <w:numFmt w:val="lowerLetter"/>
+      <w:lvlText w:val="%8."/>
+      <w:lvlJc w:val="left"/>
+      <w:pPr>
+        <w:ind w:left="5400" w:hanging="360"/>
+      </w:pPr>
+    </w:lvl>
+    <w:lvl w:ilvl="8" w:tplc="0409001B" w:tentative="1">
+      <w:start w:val="1"/>
+      <w:numFmt w:val="lowerRoman"/>
+      <w:lvlText w:val="%9."/>
+      <w:lvlJc w:val="right"/>
+      <w:pPr>
+        <w:ind w:left="6120" w:hanging="180"/>
+      </w:pPr>
+    </w:lvl>
+  </w:abstractNum>
+  <w:abstractNum w:abstractNumId="1" w15:restartNumberingAfterBreak="0">
     <w:nsid w:val="175137CC"/>
     <w:multiLevelType w:val="hybridMultilevel"/>
     <w:tmpl w:val="B112A988"/>
@@ -3270,10 +4592,10 @@
       </w:rPr>
     </w:lvl>
   </w:abstractNum>
-  <w:abstractNum w:abstractNumId="1" w15:restartNumberingAfterBreak="0">
+  <w:abstractNum w:abstractNumId="2" w15:restartNumberingAfterBreak="0">
     <w:nsid w:val="1DD65F68"/>
     <w:multiLevelType w:val="hybridMultilevel"/>
-    <w:tmpl w:val="FD86C24C"/>
+    <w:tmpl w:val="6E8099D8"/>
     <w:lvl w:ilvl="0" w:tplc="04090001">
       <w:start w:val="1"/>
       <w:numFmt w:val="bullet"/>
@@ -3383,7 +4705,7 @@
       </w:rPr>
     </w:lvl>
   </w:abstractNum>
-  <w:abstractNum w:abstractNumId="2" w15:restartNumberingAfterBreak="0">
+  <w:abstractNum w:abstractNumId="3" w15:restartNumberingAfterBreak="0">
     <w:nsid w:val="2A5E0658"/>
     <w:multiLevelType w:val="hybridMultilevel"/>
     <w:tmpl w:val="34F067F6"/>
@@ -3496,7 +4818,7 @@
       </w:rPr>
     </w:lvl>
   </w:abstractNum>
-  <w:abstractNum w:abstractNumId="3" w15:restartNumberingAfterBreak="0">
+  <w:abstractNum w:abstractNumId="4" w15:restartNumberingAfterBreak="0">
     <w:nsid w:val="2BB90D51"/>
     <w:multiLevelType w:val="hybridMultilevel"/>
     <w:tmpl w:val="72FE089A"/>
@@ -3609,7 +4931,7 @@
       </w:rPr>
     </w:lvl>
   </w:abstractNum>
-  <w:abstractNum w:abstractNumId="4" w15:restartNumberingAfterBreak="0">
+  <w:abstractNum w:abstractNumId="5" w15:restartNumberingAfterBreak="0">
     <w:nsid w:val="33E5166F"/>
     <w:multiLevelType w:val="hybridMultilevel"/>
     <w:tmpl w:val="CA383F10"/>
@@ -3722,7 +5044,7 @@
       </w:rPr>
     </w:lvl>
   </w:abstractNum>
-  <w:abstractNum w:abstractNumId="5" w15:restartNumberingAfterBreak="0">
+  <w:abstractNum w:abstractNumId="6" w15:restartNumberingAfterBreak="0">
     <w:nsid w:val="39E957EA"/>
     <w:multiLevelType w:val="hybridMultilevel"/>
     <w:tmpl w:val="FC308880"/>
@@ -3835,7 +5157,7 @@
       </w:rPr>
     </w:lvl>
   </w:abstractNum>
-  <w:abstractNum w:abstractNumId="6" w15:restartNumberingAfterBreak="0">
+  <w:abstractNum w:abstractNumId="7" w15:restartNumberingAfterBreak="0">
     <w:nsid w:val="43596F26"/>
     <w:multiLevelType w:val="hybridMultilevel"/>
     <w:tmpl w:val="C6DEB8E8"/>
@@ -3948,7 +5270,96 @@
       </w:rPr>
     </w:lvl>
   </w:abstractNum>
-  <w:abstractNum w:abstractNumId="7" w15:restartNumberingAfterBreak="0">
+  <w:abstractNum w:abstractNumId="8" w15:restartNumberingAfterBreak="0">
+    <w:nsid w:val="454941C0"/>
+    <w:multiLevelType w:val="hybridMultilevel"/>
+    <w:tmpl w:val="021E8A12"/>
+    <w:lvl w:ilvl="0" w:tplc="04090019">
+      <w:start w:val="1"/>
+      <w:numFmt w:val="lowerLetter"/>
+      <w:lvlText w:val="%1."/>
+      <w:lvlJc w:val="left"/>
+      <w:pPr>
+        <w:ind w:left="720" w:hanging="360"/>
+      </w:pPr>
+      <w:rPr>
+        <w:rFonts w:hint="default"/>
+      </w:rPr>
+    </w:lvl>
+    <w:lvl w:ilvl="1" w:tplc="04090019" w:tentative="1">
+      <w:start w:val="1"/>
+      <w:numFmt w:val="lowerLetter"/>
+      <w:lvlText w:val="%2."/>
+      <w:lvlJc w:val="left"/>
+      <w:pPr>
+        <w:ind w:left="1440" w:hanging="360"/>
+      </w:pPr>
+    </w:lvl>
+    <w:lvl w:ilvl="2" w:tplc="0409001B" w:tentative="1">
+      <w:start w:val="1"/>
+      <w:numFmt w:val="lowerRoman"/>
+      <w:lvlText w:val="%3."/>
+      <w:lvlJc w:val="right"/>
+      <w:pPr>
+        <w:ind w:left="2160" w:hanging="180"/>
+      </w:pPr>
+    </w:lvl>
+    <w:lvl w:ilvl="3" w:tplc="0409000F" w:tentative="1">
+      <w:start w:val="1"/>
+      <w:numFmt w:val="decimal"/>
+      <w:lvlText w:val="%4."/>
+      <w:lvlJc w:val="left"/>
+      <w:pPr>
+        <w:ind w:left="2880" w:hanging="360"/>
+      </w:pPr>
+    </w:lvl>
+    <w:lvl w:ilvl="4" w:tplc="04090019" w:tentative="1">
+      <w:start w:val="1"/>
+      <w:numFmt w:val="lowerLetter"/>
+      <w:lvlText w:val="%5."/>
+      <w:lvlJc w:val="left"/>
+      <w:pPr>
+        <w:ind w:left="3600" w:hanging="360"/>
+      </w:pPr>
+    </w:lvl>
+    <w:lvl w:ilvl="5" w:tplc="0409001B" w:tentative="1">
+      <w:start w:val="1"/>
+      <w:numFmt w:val="lowerRoman"/>
+      <w:lvlText w:val="%6."/>
+      <w:lvlJc w:val="right"/>
+      <w:pPr>
+        <w:ind w:left="4320" w:hanging="180"/>
+      </w:pPr>
+    </w:lvl>
+    <w:lvl w:ilvl="6" w:tplc="0409000F" w:tentative="1">
+      <w:start w:val="1"/>
+      <w:numFmt w:val="decimal"/>
+      <w:lvlText w:val="%7."/>
+      <w:lvlJc w:val="left"/>
+      <w:pPr>
+        <w:ind w:left="5040" w:hanging="360"/>
+      </w:pPr>
+    </w:lvl>
+    <w:lvl w:ilvl="7" w:tplc="04090019" w:tentative="1">
+      <w:start w:val="1"/>
+      <w:numFmt w:val="lowerLetter"/>
+      <w:lvlText w:val="%8."/>
+      <w:lvlJc w:val="left"/>
+      <w:pPr>
+        <w:ind w:left="5760" w:hanging="360"/>
+      </w:pPr>
+    </w:lvl>
+    <w:lvl w:ilvl="8" w:tplc="0409001B" w:tentative="1">
+      <w:start w:val="1"/>
+      <w:numFmt w:val="lowerRoman"/>
+      <w:lvlText w:val="%9."/>
+      <w:lvlJc w:val="right"/>
+      <w:pPr>
+        <w:ind w:left="6480" w:hanging="180"/>
+      </w:pPr>
+    </w:lvl>
+  </w:abstractNum>
+  <w:abstractNum w:abstractNumId="9" w15:restartNumberingAfterBreak="0">
     <w:nsid w:val="519216CF"/>
     <w:multiLevelType w:val="hybridMultilevel"/>
     <w:tmpl w:val="7496309E"/>
@@ -4061,7 +5472,96 @@
       </w:rPr>
     </w:lvl>
   </w:abstractNum>
-  <w:abstractNum w:abstractNumId="8" w15:restartNumberingAfterBreak="0">
+  <w:abstractNum w:abstractNumId="10" w15:restartNumberingAfterBreak="0">
+    <w:nsid w:val="5509100F"/>
+    <w:multiLevelType w:val="hybridMultilevel"/>
+    <w:tmpl w:val="2C7CD7A6"/>
+    <w:lvl w:ilvl="0" w:tplc="04090019">
+      <w:start w:val="1"/>
+      <w:numFmt w:val="lowerLetter"/>
+      <w:lvlText w:val="%1."/>
+      <w:lvlJc w:val="left"/>
+      <w:pPr>
+        <w:ind w:left="720" w:hanging="360"/>
+      </w:pPr>
+      <w:rPr>
+        <w:rFonts w:hint="default"/>
+      </w:rPr>
+    </w:lvl>
+    <w:lvl w:ilvl="1" w:tplc="04090019" w:tentative="1">
+      <w:start w:val="1"/>
+      <w:numFmt w:val="lowerLetter"/>
+      <w:lvlText w:val="%2."/>
+      <w:lvlJc w:val="left"/>
+      <w:pPr>
+        <w:ind w:left="1440" w:hanging="360"/>
+      </w:pPr>
+    </w:lvl>
+    <w:lvl w:ilvl="2" w:tplc="0409001B" w:tentative="1">
+      <w:start w:val="1"/>
+      <w:numFmt w:val="lowerRoman"/>
+      <w:lvlText w:val="%3."/>
+      <w:lvlJc w:val="right"/>
+      <w:pPr>
+        <w:ind w:left="2160" w:hanging="180"/>
+      </w:pPr>
+    </w:lvl>
+    <w:lvl w:ilvl="3" w:tplc="0409000F" w:tentative="1">
+      <w:start w:val="1"/>
+      <w:numFmt w:val="decimal"/>
+      <w:lvlText w:val="%4."/>
+      <w:lvlJc w:val="left"/>
+      <w:pPr>
+        <w:ind w:left="2880" w:hanging="360"/>
+      </w:pPr>
+    </w:lvl>
+    <w:lvl w:ilvl="4" w:tplc="04090019" w:tentative="1">
+      <w:start w:val="1"/>
+      <w:numFmt w:val="lowerLetter"/>
+      <w:lvlText w:val="%5."/>
+      <w:lvlJc w:val="left"/>
+      <w:pPr>
+        <w:ind w:left="3600" w:hanging="360"/>
+      </w:pPr>
+    </w:lvl>
+    <w:lvl w:ilvl="5" w:tplc="0409001B" w:tentative="1">
+      <w:start w:val="1"/>
+      <w:numFmt w:val="lowerRoman"/>
+      <w:lvlText w:val="%6."/>
+      <w:lvlJc w:val="right"/>
+      <w:pPr>
+        <w:ind w:left="4320" w:hanging="180"/>
+      </w:pPr>
+    </w:lvl>
+    <w:lvl w:ilvl="6" w:tplc="0409000F" w:tentative="1">
+      <w:start w:val="1"/>
+      <w:numFmt w:val="decimal"/>
+      <w:lvlText w:val="%7."/>
+      <w:lvlJc w:val="left"/>
+      <w:pPr>
+        <w:ind w:left="5040" w:hanging="360"/>
+      </w:pPr>
+    </w:lvl>
+    <w:lvl w:ilvl="7" w:tplc="04090019" w:tentative="1">
+      <w:start w:val="1"/>
+      <w:numFmt w:val="lowerLetter"/>
+      <w:lvlText w:val="%8."/>
+      <w:lvlJc w:val="left"/>
+      <w:pPr>
+        <w:ind w:left="5760" w:hanging="360"/>
+      </w:pPr>
+    </w:lvl>
+    <w:lvl w:ilvl="8" w:tplc="0409001B" w:tentative="1">
+      <w:start w:val="1"/>
+      <w:numFmt w:val="lowerRoman"/>
+      <w:lvlText w:val="%9."/>
+      <w:lvlJc w:val="right"/>
+      <w:pPr>
+        <w:ind w:left="6480" w:hanging="180"/>
+      </w:pPr>
+    </w:lvl>
+  </w:abstractNum>
+  <w:abstractNum w:abstractNumId="11" w15:restartNumberingAfterBreak="0">
     <w:nsid w:val="5AC92150"/>
     <w:multiLevelType w:val="hybridMultilevel"/>
     <w:tmpl w:val="5700FA7A"/>
@@ -4174,7 +5674,209 @@
       </w:rPr>
     </w:lvl>
   </w:abstractNum>
-  <w:abstractNum w:abstractNumId="9" w15:restartNumberingAfterBreak="0">
+  <w:abstractNum w:abstractNumId="12" w15:restartNumberingAfterBreak="0">
+    <w:nsid w:val="5DC52427"/>
+    <w:multiLevelType w:val="hybridMultilevel"/>
+    <w:tmpl w:val="29EEFB9C"/>
+    <w:lvl w:ilvl="0" w:tplc="04090001">
+      <w:start w:val="1"/>
+      <w:numFmt w:val="bullet"/>
+      <w:lvlText w:val=""/>
+      <w:lvlJc w:val="left"/>
+      <w:pPr>
+        <w:ind w:left="360" w:hanging="360"/>
+      </w:pPr>
+      <w:rPr>
+        <w:rFonts w:ascii="Symbol" w:hAnsi="Symbol" w:hint="default"/>
+      </w:rPr>
+    </w:lvl>
+    <w:lvl w:ilvl="1" w:tplc="04090003" w:tentative="1">
+      <w:start w:val="1"/>
+      <w:numFmt w:val="bullet"/>
+      <w:lvlText w:val="o"/>
+      <w:lvlJc w:val="left"/>
+      <w:pPr>
+        <w:ind w:left="1080" w:hanging="360"/>
+      </w:pPr>
+      <w:rPr>
+        <w:rFonts w:ascii="Courier New" w:hAnsi="Courier New" w:cs="Courier New" w:hint="default"/>
+      </w:rPr>
+    </w:lvl>
+    <w:lvl w:ilvl="2" w:tplc="04090005" w:tentative="1">
+      <w:start w:val="1"/>
+      <w:numFmt w:val="bullet"/>
+      <w:lvlText w:val=""/>
+      <w:lvlJc w:val="left"/>
+      <w:pPr>
+        <w:ind w:left="1800" w:hanging="360"/>
+      </w:pPr>
+      <w:rPr>
+        <w:rFonts w:ascii="Wingdings" w:hAnsi="Wingdings" w:hint="default"/>
+      </w:rPr>
+    </w:lvl>
+    <w:lvl w:ilvl="3" w:tplc="04090001" w:tentative="1">
+      <w:start w:val="1"/>
+      <w:numFmt w:val="bullet"/>
+      <w:lvlText w:val=""/>
+      <w:lvlJc w:val="left"/>
+      <w:pPr>
+        <w:ind w:left="2520" w:hanging="360"/>
+      </w:pPr>
+      <w:rPr>
+        <w:rFonts w:ascii="Symbol" w:hAnsi="Symbol" w:hint="default"/>
+      </w:rPr>
+    </w:lvl>
+    <w:lvl w:ilvl="4" w:tplc="04090003" w:tentative="1">
+      <w:start w:val="1"/>
+      <w:numFmt w:val="bullet"/>
+      <w:lvlText w:val="o"/>
+      <w:lvlJc w:val="left"/>
+      <w:pPr>
+        <w:ind w:left="3240" w:hanging="360"/>
+      </w:pPr>
+      <w:rPr>
+        <w:rFonts w:ascii="Courier New" w:hAnsi="Courier New" w:cs="Courier New" w:hint="default"/>
+      </w:rPr>
+    </w:lvl>
+    <w:lvl w:ilvl="5" w:tplc="04090005" w:tentative="1">
+      <w:start w:val="1"/>
+      <w:numFmt w:val="bullet"/>
+      <w:lvlText w:val=""/>
+      <w:lvlJc w:val="left"/>
+      <w:pPr>
+        <w:ind w:left="3960" w:hanging="360"/>
+      </w:pPr>
+      <w:rPr>
+        <w:rFonts w:ascii="Wingdings" w:hAnsi="Wingdings" w:hint="default"/>
+      </w:rPr>
+    </w:lvl>
+    <w:lvl w:ilvl="6" w:tplc="04090001" w:tentative="1">
+      <w:start w:val="1"/>
+      <w:numFmt w:val="bullet"/>
+      <w:lvlText w:val=""/>
+      <w:lvlJc w:val="left"/>
+      <w:pPr>
+        <w:ind w:left="4680" w:hanging="360"/>
+      </w:pPr>
+      <w:rPr>
+        <w:rFonts w:ascii="Symbol" w:hAnsi="Symbol" w:hint="default"/>
+      </w:rPr>
+    </w:lvl>
+    <w:lvl w:ilvl="7" w:tplc="04090003" w:tentative="1">
+      <w:start w:val="1"/>
+      <w:numFmt w:val="bullet"/>
+      <w:lvlText w:val="o"/>
+      <w:lvlJc w:val="left"/>
+      <w:pPr>
+        <w:ind w:left="5400" w:hanging="360"/>
+      </w:pPr>
+      <w:rPr>
+        <w:rFonts w:ascii="Courier New" w:hAnsi="Courier New" w:cs="Courier New" w:hint="default"/>
+      </w:rPr>
+    </w:lvl>
+    <w:lvl w:ilvl="8" w:tplc="04090005" w:tentative="1">
+      <w:start w:val="1"/>
+      <w:numFmt w:val="bullet"/>
+      <w:lvlText w:val=""/>
+      <w:lvlJc w:val="left"/>
+      <w:pPr>
+        <w:ind w:left="6120" w:hanging="360"/>
+      </w:pPr>
+      <w:rPr>
+        <w:rFonts w:ascii="Wingdings" w:hAnsi="Wingdings" w:hint="default"/>
+      </w:rPr>
+    </w:lvl>
+  </w:abstractNum>
+  <w:abstractNum w:abstractNumId="13" w15:restartNumberingAfterBreak="0">
+    <w:nsid w:val="63197BB4"/>
+    <w:multiLevelType w:val="hybridMultilevel"/>
+    <w:tmpl w:val="5AEED22A"/>
+    <w:lvl w:ilvl="0" w:tplc="04090019">
+      <w:start w:val="1"/>
+      <w:numFmt w:val="lowerLetter"/>
+      <w:lvlText w:val="%1."/>
+      <w:lvlJc w:val="left"/>
+      <w:pPr>
+        <w:ind w:left="720" w:hanging="360"/>
+      </w:pPr>
+      <w:rPr>
+        <w:rFonts w:hint="default"/>
+      </w:rPr>
+    </w:lvl>
+    <w:lvl w:ilvl="1" w:tplc="04090019" w:tentative="1">
+      <w:start w:val="1"/>
+      <w:numFmt w:val="lowerLetter"/>
+      <w:lvlText w:val="%2."/>
+      <w:lvlJc w:val="left"/>
+      <w:pPr>
+        <w:ind w:left="1440" w:hanging="360"/>
+      </w:pPr>
+    </w:lvl>
+    <w:lvl w:ilvl="2" w:tplc="0409001B" w:tentative="1">
+      <w:start w:val="1"/>
+      <w:numFmt w:val="lowerRoman"/>
+      <w:lvlText w:val="%3."/>
+      <w:lvlJc w:val="right"/>
+      <w:pPr>
+        <w:ind w:left="2160" w:hanging="180"/>
+      </w:pPr>
+    </w:lvl>
+    <w:lvl w:ilvl="3" w:tplc="0409000F" w:tentative="1">
+      <w:start w:val="1"/>
+      <w:numFmt w:val="decimal"/>
+      <w:lvlText w:val="%4."/>
+      <w:lvlJc w:val="left"/>
+      <w:pPr>
+        <w:ind w:left="2880" w:hanging="360"/>
+      </w:pPr>
+    </w:lvl>
+    <w:lvl w:ilvl="4" w:tplc="04090019" w:tentative="1">
+      <w:start w:val="1"/>
+      <w:numFmt w:val="lowerLetter"/>
+      <w:lvlText w:val="%5."/>
+      <w:lvlJc w:val="left"/>
+      <w:pPr>
+        <w:ind w:left="3600" w:hanging="360"/>
+      </w:pPr>
+    </w:lvl>
+    <w:lvl w:ilvl="5" w:tplc="0409001B" w:tentative="1">
+      <w:start w:val="1"/>
+      <w:numFmt w:val="lowerRoman"/>
+      <w:lvlText w:val="%6."/>
+      <w:lvlJc w:val="right"/>
+      <w:pPr>
+        <w:ind w:left="4320" w:hanging="180"/>
+      </w:pPr>
+    </w:lvl>
+    <w:lvl w:ilvl="6" w:tplc="0409000F" w:tentative="1">
+      <w:start w:val="1"/>
+      <w:numFmt w:val="decimal"/>
+      <w:lvlText w:val="%7."/>
+      <w:lvlJc w:val="left"/>
+      <w:pPr>
+        <w:ind w:left="5040" w:hanging="360"/>
+      </w:pPr>
+    </w:lvl>
+    <w:lvl w:ilvl="7" w:tplc="04090019" w:tentative="1">
+      <w:start w:val="1"/>
+      <w:numFmt w:val="lowerLetter"/>
+      <w:lvlText w:val="%8."/>
+      <w:lvlJc w:val="left"/>
+      <w:pPr>
+        <w:ind w:left="5760" w:hanging="360"/>
+      </w:pPr>
+    </w:lvl>
+    <w:lvl w:ilvl="8" w:tplc="0409001B" w:tentative="1">
+      <w:start w:val="1"/>
+      <w:numFmt w:val="lowerRoman"/>
+      <w:lvlText w:val="%9."/>
+      <w:lvlJc w:val="right"/>
+      <w:pPr>
+        <w:ind w:left="6480" w:hanging="180"/>
+      </w:pPr>
+    </w:lvl>
+  </w:abstractNum>
+  <w:abstractNum w:abstractNumId="14" w15:restartNumberingAfterBreak="0">
     <w:nsid w:val="6A7307E4"/>
     <w:multiLevelType w:val="hybridMultilevel"/>
     <w:tmpl w:val="E6C0F4CE"/>
@@ -4287,7 +5989,7 @@
       </w:rPr>
     </w:lvl>
   </w:abstractNum>
-  <w:abstractNum w:abstractNumId="10" w15:restartNumberingAfterBreak="0">
+  <w:abstractNum w:abstractNumId="15" w15:restartNumberingAfterBreak="0">
     <w:nsid w:val="7ECC2A85"/>
     <w:multiLevelType w:val="hybridMultilevel"/>
     <w:tmpl w:val="5A1EAD30"/>
@@ -4401,43 +6103,58 @@
     </w:lvl>
   </w:abstractNum>
   <w:num w:numId="1">
+    <w:abstractNumId w:val="14"/>
+  </w:num>
+  <w:num w:numId="2">
+    <w:abstractNumId w:val="4"/>
+  </w:num>
+  <w:num w:numId="3">
+    <w:abstractNumId w:val="7"/>
+  </w:num>
+  <w:num w:numId="4">
+    <w:abstractNumId w:val="5"/>
+  </w:num>
+  <w:num w:numId="5">
+    <w:abstractNumId w:val="1"/>
+  </w:num>
+  <w:num w:numId="6">
+    <w:abstractNumId w:val="11"/>
+  </w:num>
+  <w:num w:numId="7">
+    <w:abstractNumId w:val="15"/>
+  </w:num>
+  <w:num w:numId="8">
     <w:abstractNumId w:val="9"/>
   </w:num>
-  <w:num w:numId="2">
+  <w:num w:numId="9">
+    <w:abstractNumId w:val="6"/>
+  </w:num>
+  <w:num w:numId="10">
     <w:abstractNumId w:val="3"/>
   </w:num>
-  <w:num w:numId="3">
-    <w:abstractNumId w:val="6"/>
+  <w:num w:numId="11">
+    <w:abstractNumId w:val="2"/>
   </w:num>
-  <w:num w:numId="4">
-    <w:abstractNumId w:val="4"/>
+  <w:num w:numId="12">
+    <w:abstractNumId w:val="13"/>
   </w:num>
-  <w:num w:numId="5">
+  <w:num w:numId="13">
+    <w:abstractNumId w:val="10"/>
+  </w:num>
+  <w:num w:numId="14">
+    <w:abstractNumId w:val="8"/>
+  </w:num>
+  <w:num w:numId="15">
     <w:abstractNumId w:val="0"/>
   </w:num>
-  <w:num w:numId="6">
-    <w:abstractNumId w:val="8"/>
-  </w:num>
-  <w:num w:numId="7">
-    <w:abstractNumId w:val="10"/>
-  </w:num>
-  <w:num w:numId="8">
-    <w:abstractNumId w:val="7"/>
-  </w:num>
-  <w:num w:numId="9">
-    <w:abstractNumId w:val="5"/>
-  </w:num>
-  <w:num w:numId="10">
-    <w:abstractNumId w:val="2"/>
-  </w:num>
-  <w:num w:numId="11">
-    <w:abstractNumId w:val="1"/>
+  <w:num w:numId="16">
+    <w:abstractNumId w:val="12"/>
   </w:num>
 </w:numbering>
 </file>
 
 <file path=word/styles.xml><?xml version="1.0" encoding="utf-8"?>
-<w:styles xmlns:mc="http://schemas.openxmlformats.org/markup-compatibility/2006" xmlns:r="http://schemas.openxmlformats.org/officeDocument/2006/relationships" xmlns:w="http://schemas.openxmlformats.org/wordprocessingml/2006/main" xmlns:w14="http://schemas.microsoft.com/office/word/2010/wordml" xmlns:w15="http://schemas.microsoft.com/office/word/2012/wordml" xmlns:w16cex="http://schemas.microsoft.com/office/word/2018/wordml/cex" xmlns:w16cid="http://schemas.microsoft.com/office/word/2016/wordml/cid" xmlns:w16="http://schemas.microsoft.com/office/word/2018/wordml" xmlns:w16se="http://schemas.microsoft.com/office/word/2015/wordml/symex" mc:Ignorable="w14 w15 w16se w16cid w16 w16cex">
+<w:styles xmlns:mc="http://schemas.openxmlformats.org/markup-compatibility/2006" xmlns:r="http://schemas.openxmlformats.org/officeDocument/2006/relationships" xmlns:w="http://schemas.openxmlformats.org/wordprocessingml/2006/main" xmlns:w14="http://schemas.microsoft.com/office/word/2010/wordml" xmlns:w15="http://schemas.microsoft.com/office/word/2012/wordml" xmlns:w16cex="http://schemas.microsoft.com/office/word/2018/wordml/cex" xmlns:w16cid="http://schemas.microsoft.com/office/word/2016/wordml/cid" xmlns:w16="http://schemas.microsoft.com/office/word/2018/wordml" xmlns:w16sdtdh="http://schemas.microsoft.com/office/word/2020/wordml/sdtdatahash" xmlns:w16se="http://schemas.microsoft.com/office/word/2015/wordml/symex" mc:Ignorable="w14 w15 w16se w16cid w16 w16cex w16sdtdh">
   <w:docDefaults>
     <w:rPrDefault>
       <w:rPr>

</xml_diff>